<commit_message>
Vlan loja Santa Helena
No arquivo de configurações contém todas as instruções utilizadas na loja de Santa Helena.
</commit_message>
<xml_diff>
--- a/Configuracoes_ativos.docx
+++ b/Configuracoes_ativos.docx
@@ -4,13 +4,1788 @@
   <w:body>
     <w:p>
       <w:r>
-        <w:t>Will Text</w:t>
-      </w:r>
-    </w:p>
-    <w:p>
-      <w:r>
-        <w:t>Nome Matrz Text</w:t>
-      </w:r>
+        <w:t>Willian</w:t>
+      </w:r>
+    </w:p>
+    <w:p>
+      <w:pPr>
+        <w:rPr>
+          <w:b/>
+        </w:rPr>
+      </w:pPr>
+      <w:r>
+        <w:rPr>
+          <w:b/>
+        </w:rPr>
+        <w:t>Configuração loja Santa Helena</w:t>
+      </w:r>
+    </w:p>
+    <w:p>
+      <w:pPr>
+        <w:rPr>
+          <w:b/>
+        </w:rPr>
+      </w:pPr>
+      <w:r>
+        <w:rPr>
+          <w:b/>
+        </w:rPr>
+        <w:t>Configuração SW-SH-01</w:t>
+      </w:r>
+    </w:p>
+    <w:p>
+      <w:pPr>
+        <w:rPr>
+          <w:lang w:val="en-US"/>
+        </w:rPr>
+      </w:pPr>
+      <w:proofErr w:type="gramStart"/>
+      <w:r>
+        <w:rPr>
+          <w:lang w:val="en-US"/>
+        </w:rPr>
+        <w:t>interface</w:t>
+      </w:r>
+      <w:proofErr w:type="gramEnd"/>
+      <w:r>
+        <w:rPr>
+          <w:lang w:val="en-US"/>
+        </w:rPr>
+        <w:t xml:space="preserve"> range </w:t>
+      </w:r>
+      <w:proofErr w:type="spellStart"/>
+      <w:r>
+        <w:rPr>
+          <w:lang w:val="en-US"/>
+        </w:rPr>
+        <w:t>fastEthernet</w:t>
+      </w:r>
+      <w:proofErr w:type="spellEnd"/>
+      <w:r>
+        <w:rPr>
+          <w:lang w:val="en-US"/>
+        </w:rPr>
+        <w:t xml:space="preserve"> 0/2 – 4</w:t>
+      </w:r>
+    </w:p>
+    <w:p>
+      <w:pPr>
+        <w:rPr>
+          <w:lang w:val="en-US"/>
+        </w:rPr>
+      </w:pPr>
+      <w:proofErr w:type="gramStart"/>
+      <w:r>
+        <w:rPr>
+          <w:lang w:val="en-US"/>
+        </w:rPr>
+        <w:t>channel-protocol</w:t>
+      </w:r>
+      <w:proofErr w:type="gramEnd"/>
+      <w:r>
+        <w:rPr>
+          <w:lang w:val="en-US"/>
+        </w:rPr>
+        <w:t xml:space="preserve"> </w:t>
+      </w:r>
+      <w:proofErr w:type="spellStart"/>
+      <w:r>
+        <w:rPr>
+          <w:lang w:val="en-US"/>
+        </w:rPr>
+        <w:t>pagp</w:t>
+      </w:r>
+      <w:proofErr w:type="spellEnd"/>
+    </w:p>
+    <w:p>
+      <w:proofErr w:type="spellStart"/>
+      <w:proofErr w:type="gramStart"/>
+      <w:r>
+        <w:t>channel</w:t>
+      </w:r>
+      <w:proofErr w:type="gramEnd"/>
+      <w:r>
+        <w:t>-group</w:t>
+      </w:r>
+      <w:proofErr w:type="spellEnd"/>
+      <w:r>
+        <w:t xml:space="preserve"> 1 </w:t>
+      </w:r>
+      <w:proofErr w:type="spellStart"/>
+      <w:r>
+        <w:t>mode</w:t>
+      </w:r>
+      <w:proofErr w:type="spellEnd"/>
+      <w:r>
+        <w:t xml:space="preserve"> </w:t>
+      </w:r>
+      <w:proofErr w:type="spellStart"/>
+      <w:r>
+        <w:t>desirable</w:t>
+      </w:r>
+      <w:proofErr w:type="spellEnd"/>
+    </w:p>
+    <w:p>
+      <w:pPr>
+        <w:rPr>
+          <w:lang w:val="en-US"/>
+        </w:rPr>
+      </w:pPr>
+      <w:r>
+        <w:rPr>
+          <w:lang w:val="en-US"/>
+        </w:rPr>
+        <w:t>Interface Port-channel 1</w:t>
+      </w:r>
+    </w:p>
+    <w:p>
+      <w:pPr>
+        <w:rPr>
+          <w:lang w:val="en-US"/>
+        </w:rPr>
+      </w:pPr>
+      <w:proofErr w:type="spellStart"/>
+      <w:r>
+        <w:rPr>
+          <w:lang w:val="en-US"/>
+        </w:rPr>
+        <w:t>Switchport</w:t>
+      </w:r>
+      <w:proofErr w:type="spellEnd"/>
+      <w:r>
+        <w:rPr>
+          <w:lang w:val="en-US"/>
+        </w:rPr>
+        <w:t xml:space="preserve"> mode trunk</w:t>
+      </w:r>
+    </w:p>
+    <w:p>
+      <w:pPr>
+        <w:rPr>
+          <w:lang w:val="en-US"/>
+        </w:rPr>
+      </w:pPr>
+    </w:p>
+    <w:p>
+      <w:pPr>
+        <w:rPr>
+          <w:lang w:val="en-US"/>
+        </w:rPr>
+      </w:pPr>
+      <w:r>
+        <w:rPr>
+          <w:lang w:val="en-US"/>
+        </w:rPr>
+        <w:t xml:space="preserve">Interface </w:t>
+      </w:r>
+      <w:proofErr w:type="spellStart"/>
+      <w:r>
+        <w:rPr>
+          <w:lang w:val="en-US"/>
+        </w:rPr>
+        <w:t>fastEthernet</w:t>
+      </w:r>
+      <w:proofErr w:type="spellEnd"/>
+      <w:r>
+        <w:rPr>
+          <w:lang w:val="en-US"/>
+        </w:rPr>
+        <w:t xml:space="preserve"> 0/1</w:t>
+      </w:r>
+    </w:p>
+    <w:p>
+      <w:pPr>
+        <w:rPr>
+          <w:lang w:val="en-US"/>
+        </w:rPr>
+      </w:pPr>
+      <w:proofErr w:type="spellStart"/>
+      <w:r>
+        <w:rPr>
+          <w:lang w:val="en-US"/>
+        </w:rPr>
+        <w:t>Switchport</w:t>
+      </w:r>
+      <w:proofErr w:type="spellEnd"/>
+      <w:r>
+        <w:rPr>
+          <w:lang w:val="en-US"/>
+        </w:rPr>
+        <w:t xml:space="preserve"> mode trunk</w:t>
+      </w:r>
+    </w:p>
+    <w:p>
+      <w:pPr>
+        <w:rPr>
+          <w:lang w:val="en-US"/>
+        </w:rPr>
+      </w:pPr>
+    </w:p>
+    <w:p>
+      <w:pPr>
+        <w:rPr>
+          <w:lang w:val="en-US"/>
+        </w:rPr>
+      </w:pPr>
+      <w:proofErr w:type="spellStart"/>
+      <w:r>
+        <w:rPr>
+          <w:lang w:val="en-US"/>
+        </w:rPr>
+        <w:t>Vtp</w:t>
+      </w:r>
+      <w:proofErr w:type="spellEnd"/>
+      <w:r>
+        <w:rPr>
+          <w:lang w:val="en-US"/>
+        </w:rPr>
+        <w:t xml:space="preserve"> mode server</w:t>
+      </w:r>
+    </w:p>
+    <w:p>
+      <w:pPr>
+        <w:rPr>
+          <w:lang w:val="en-US"/>
+        </w:rPr>
+      </w:pPr>
+      <w:proofErr w:type="spellStart"/>
+      <w:r>
+        <w:rPr>
+          <w:lang w:val="en-US"/>
+        </w:rPr>
+        <w:t>Vtp</w:t>
+      </w:r>
+      <w:proofErr w:type="spellEnd"/>
+      <w:r>
+        <w:rPr>
+          <w:lang w:val="en-US"/>
+        </w:rPr>
+        <w:t xml:space="preserve"> domain DOM</w:t>
+      </w:r>
+    </w:p>
+    <w:p>
+      <w:pPr>
+        <w:rPr>
+          <w:lang w:val="en-US"/>
+        </w:rPr>
+      </w:pPr>
+      <w:proofErr w:type="spellStart"/>
+      <w:r>
+        <w:rPr>
+          <w:lang w:val="en-US"/>
+        </w:rPr>
+        <w:t>Vtp</w:t>
+      </w:r>
+      <w:proofErr w:type="spellEnd"/>
+      <w:r>
+        <w:rPr>
+          <w:lang w:val="en-US"/>
+        </w:rPr>
+        <w:t xml:space="preserve"> password </w:t>
+      </w:r>
+      <w:proofErr w:type="spellStart"/>
+      <w:proofErr w:type="gramStart"/>
+      <w:r>
+        <w:rPr>
+          <w:lang w:val="en-US"/>
+        </w:rPr>
+        <w:t>dom</w:t>
+      </w:r>
+      <w:proofErr w:type="spellEnd"/>
+      <w:proofErr w:type="gramEnd"/>
+    </w:p>
+    <w:p>
+      <w:pPr>
+        <w:rPr>
+          <w:lang w:val="en-US"/>
+        </w:rPr>
+      </w:pPr>
+      <w:proofErr w:type="spellStart"/>
+      <w:r>
+        <w:rPr>
+          <w:lang w:val="en-US"/>
+        </w:rPr>
+        <w:t>Vtp</w:t>
+      </w:r>
+      <w:proofErr w:type="spellEnd"/>
+      <w:r>
+        <w:rPr>
+          <w:lang w:val="en-US"/>
+        </w:rPr>
+        <w:t xml:space="preserve"> version 2</w:t>
+      </w:r>
+    </w:p>
+    <w:p>
+      <w:pPr>
+        <w:rPr>
+          <w:lang w:val="en-US"/>
+        </w:rPr>
+      </w:pPr>
+    </w:p>
+    <w:p>
+      <w:pPr>
+        <w:rPr>
+          <w:lang w:val="en-US"/>
+        </w:rPr>
+      </w:pPr>
+      <w:proofErr w:type="spellStart"/>
+      <w:r>
+        <w:rPr>
+          <w:lang w:val="en-US"/>
+        </w:rPr>
+        <w:t>Vlan</w:t>
+      </w:r>
+      <w:proofErr w:type="spellEnd"/>
+      <w:r>
+        <w:rPr>
+          <w:lang w:val="en-US"/>
+        </w:rPr>
+        <w:t xml:space="preserve"> 10</w:t>
+      </w:r>
+    </w:p>
+    <w:p>
+      <w:pPr>
+        <w:rPr>
+          <w:lang w:val="en-US"/>
+        </w:rPr>
+      </w:pPr>
+      <w:r>
+        <w:rPr>
+          <w:lang w:val="en-US"/>
+        </w:rPr>
+        <w:t>Name CAIXA</w:t>
+      </w:r>
+    </w:p>
+    <w:p>
+      <w:pPr>
+        <w:rPr>
+          <w:lang w:val="en-US"/>
+        </w:rPr>
+      </w:pPr>
+      <w:proofErr w:type="spellStart"/>
+      <w:r>
+        <w:rPr>
+          <w:lang w:val="en-US"/>
+        </w:rPr>
+        <w:t>Vlan</w:t>
+      </w:r>
+      <w:proofErr w:type="spellEnd"/>
+      <w:r>
+        <w:rPr>
+          <w:lang w:val="en-US"/>
+        </w:rPr>
+        <w:t xml:space="preserve"> 20</w:t>
+      </w:r>
+    </w:p>
+    <w:p>
+      <w:pPr>
+        <w:rPr>
+          <w:lang w:val="en-US"/>
+        </w:rPr>
+      </w:pPr>
+      <w:r>
+        <w:rPr>
+          <w:lang w:val="en-US"/>
+        </w:rPr>
+        <w:t>Name ESTOQUE</w:t>
+      </w:r>
+    </w:p>
+    <w:p>
+      <w:pPr>
+        <w:rPr>
+          <w:lang w:val="en-US"/>
+        </w:rPr>
+      </w:pPr>
+      <w:proofErr w:type="spellStart"/>
+      <w:r>
+        <w:rPr>
+          <w:lang w:val="en-US"/>
+        </w:rPr>
+        <w:t>Vlan</w:t>
+      </w:r>
+      <w:proofErr w:type="spellEnd"/>
+      <w:r>
+        <w:rPr>
+          <w:lang w:val="en-US"/>
+        </w:rPr>
+        <w:t xml:space="preserve"> 30</w:t>
+      </w:r>
+    </w:p>
+    <w:p>
+      <w:pPr>
+        <w:rPr>
+          <w:lang w:val="en-US"/>
+        </w:rPr>
+      </w:pPr>
+      <w:r>
+        <w:rPr>
+          <w:lang w:val="en-US"/>
+        </w:rPr>
+        <w:t>Name ESCRITORIO</w:t>
+      </w:r>
+    </w:p>
+    <w:p>
+      <w:pPr>
+        <w:rPr>
+          <w:lang w:val="en-US"/>
+        </w:rPr>
+      </w:pPr>
+    </w:p>
+    <w:p>
+      <w:pPr>
+        <w:rPr>
+          <w:lang w:val="en-US"/>
+        </w:rPr>
+      </w:pPr>
+      <w:proofErr w:type="gramStart"/>
+      <w:r>
+        <w:rPr>
+          <w:lang w:val="en-US"/>
+        </w:rPr>
+        <w:t>interface</w:t>
+      </w:r>
+      <w:proofErr w:type="gramEnd"/>
+      <w:r>
+        <w:rPr>
+          <w:lang w:val="en-US"/>
+        </w:rPr>
+        <w:t xml:space="preserve"> range </w:t>
+      </w:r>
+      <w:proofErr w:type="spellStart"/>
+      <w:r>
+        <w:rPr>
+          <w:lang w:val="en-US"/>
+        </w:rPr>
+        <w:t>fastEthernet</w:t>
+      </w:r>
+      <w:proofErr w:type="spellEnd"/>
+      <w:r>
+        <w:rPr>
+          <w:lang w:val="en-US"/>
+        </w:rPr>
+        <w:t xml:space="preserve"> 0/5 - 6</w:t>
+      </w:r>
+    </w:p>
+    <w:p>
+      <w:pPr>
+        <w:rPr>
+          <w:lang w:val="en-US"/>
+        </w:rPr>
+      </w:pPr>
+      <w:proofErr w:type="spellStart"/>
+      <w:proofErr w:type="gramStart"/>
+      <w:r>
+        <w:rPr>
+          <w:lang w:val="en-US"/>
+        </w:rPr>
+        <w:t>switchport</w:t>
+      </w:r>
+      <w:proofErr w:type="spellEnd"/>
+      <w:proofErr w:type="gramEnd"/>
+      <w:r>
+        <w:rPr>
+          <w:lang w:val="en-US"/>
+        </w:rPr>
+        <w:t xml:space="preserve"> mode access </w:t>
+      </w:r>
+    </w:p>
+    <w:p>
+      <w:pPr>
+        <w:rPr>
+          <w:lang w:val="en-US"/>
+        </w:rPr>
+      </w:pPr>
+      <w:proofErr w:type="spellStart"/>
+      <w:proofErr w:type="gramStart"/>
+      <w:r>
+        <w:rPr>
+          <w:lang w:val="en-US"/>
+        </w:rPr>
+        <w:t>switchport</w:t>
+      </w:r>
+      <w:proofErr w:type="spellEnd"/>
+      <w:proofErr w:type="gramEnd"/>
+      <w:r>
+        <w:rPr>
+          <w:lang w:val="en-US"/>
+        </w:rPr>
+        <w:t xml:space="preserve"> access </w:t>
+      </w:r>
+      <w:proofErr w:type="spellStart"/>
+      <w:r>
+        <w:rPr>
+          <w:lang w:val="en-US"/>
+        </w:rPr>
+        <w:t>vlan</w:t>
+      </w:r>
+      <w:proofErr w:type="spellEnd"/>
+      <w:r>
+        <w:rPr>
+          <w:lang w:val="en-US"/>
+        </w:rPr>
+        <w:t xml:space="preserve"> 10</w:t>
+      </w:r>
+    </w:p>
+    <w:p>
+      <w:pPr>
+        <w:rPr>
+          <w:lang w:val="en-US"/>
+        </w:rPr>
+      </w:pPr>
+    </w:p>
+    <w:p>
+      <w:pPr>
+        <w:rPr>
+          <w:b/>
+          <w:lang w:val="en-US"/>
+        </w:rPr>
+      </w:pPr>
+      <w:proofErr w:type="spellStart"/>
+      <w:r>
+        <w:rPr>
+          <w:b/>
+          <w:lang w:val="en-US"/>
+        </w:rPr>
+        <w:t>Configuração</w:t>
+      </w:r>
+      <w:proofErr w:type="spellEnd"/>
+      <w:r>
+        <w:rPr>
+          <w:b/>
+          <w:lang w:val="en-US"/>
+        </w:rPr>
+        <w:t xml:space="preserve"> SW-SH-02</w:t>
+      </w:r>
+    </w:p>
+    <w:p>
+      <w:pPr>
+        <w:rPr>
+          <w:lang w:val="en-US"/>
+        </w:rPr>
+      </w:pPr>
+      <w:proofErr w:type="gramStart"/>
+      <w:r>
+        <w:rPr>
+          <w:lang w:val="en-US"/>
+        </w:rPr>
+        <w:t>interface</w:t>
+      </w:r>
+      <w:proofErr w:type="gramEnd"/>
+      <w:r>
+        <w:rPr>
+          <w:lang w:val="en-US"/>
+        </w:rPr>
+        <w:t xml:space="preserve"> range </w:t>
+      </w:r>
+      <w:proofErr w:type="spellStart"/>
+      <w:r>
+        <w:rPr>
+          <w:lang w:val="en-US"/>
+        </w:rPr>
+        <w:t>fastEthernet</w:t>
+      </w:r>
+      <w:proofErr w:type="spellEnd"/>
+      <w:r>
+        <w:rPr>
+          <w:lang w:val="en-US"/>
+        </w:rPr>
+        <w:t xml:space="preserve"> 0/2 – 4</w:t>
+      </w:r>
+    </w:p>
+    <w:p>
+      <w:pPr>
+        <w:rPr>
+          <w:lang w:val="en-US"/>
+        </w:rPr>
+      </w:pPr>
+      <w:proofErr w:type="gramStart"/>
+      <w:r>
+        <w:rPr>
+          <w:lang w:val="en-US"/>
+        </w:rPr>
+        <w:t>channel-protocol</w:t>
+      </w:r>
+      <w:proofErr w:type="gramEnd"/>
+      <w:r>
+        <w:rPr>
+          <w:lang w:val="en-US"/>
+        </w:rPr>
+        <w:t xml:space="preserve"> </w:t>
+      </w:r>
+      <w:proofErr w:type="spellStart"/>
+      <w:r>
+        <w:rPr>
+          <w:lang w:val="en-US"/>
+        </w:rPr>
+        <w:t>pagp</w:t>
+      </w:r>
+      <w:proofErr w:type="spellEnd"/>
+    </w:p>
+    <w:p>
+      <w:pPr>
+        <w:rPr>
+          <w:lang w:val="en-US"/>
+        </w:rPr>
+      </w:pPr>
+      <w:proofErr w:type="gramStart"/>
+      <w:r>
+        <w:rPr>
+          <w:lang w:val="en-US"/>
+        </w:rPr>
+        <w:t>channel-group</w:t>
+      </w:r>
+      <w:proofErr w:type="gramEnd"/>
+      <w:r>
+        <w:rPr>
+          <w:lang w:val="en-US"/>
+        </w:rPr>
+        <w:t xml:space="preserve"> 1</w:t>
+      </w:r>
+      <w:r>
+        <w:rPr>
+          <w:lang w:val="en-US"/>
+        </w:rPr>
+        <w:t xml:space="preserve"> mode </w:t>
+      </w:r>
+      <w:r>
+        <w:rPr>
+          <w:lang w:val="en-US"/>
+        </w:rPr>
+        <w:t>auto</w:t>
+      </w:r>
+    </w:p>
+    <w:p>
+      <w:pPr>
+        <w:rPr>
+          <w:lang w:val="en-US"/>
+        </w:rPr>
+      </w:pPr>
+      <w:r>
+        <w:rPr>
+          <w:lang w:val="en-US"/>
+        </w:rPr>
+        <w:t>Interface Port-channel 1</w:t>
+      </w:r>
+    </w:p>
+    <w:p>
+      <w:pPr>
+        <w:rPr>
+          <w:lang w:val="en-US"/>
+        </w:rPr>
+      </w:pPr>
+      <w:proofErr w:type="spellStart"/>
+      <w:r>
+        <w:rPr>
+          <w:lang w:val="en-US"/>
+        </w:rPr>
+        <w:t>Switchport</w:t>
+      </w:r>
+      <w:proofErr w:type="spellEnd"/>
+      <w:r>
+        <w:rPr>
+          <w:lang w:val="en-US"/>
+        </w:rPr>
+        <w:t xml:space="preserve"> mode trunk</w:t>
+      </w:r>
+    </w:p>
+    <w:p>
+      <w:pPr>
+        <w:rPr>
+          <w:lang w:val="en-US"/>
+        </w:rPr>
+      </w:pPr>
+    </w:p>
+    <w:p>
+      <w:pPr>
+        <w:rPr>
+          <w:lang w:val="en-US"/>
+        </w:rPr>
+      </w:pPr>
+      <w:proofErr w:type="gramStart"/>
+      <w:r>
+        <w:rPr>
+          <w:lang w:val="en-US"/>
+        </w:rPr>
+        <w:t>interface</w:t>
+      </w:r>
+      <w:proofErr w:type="gramEnd"/>
+      <w:r>
+        <w:rPr>
+          <w:lang w:val="en-US"/>
+        </w:rPr>
+        <w:t xml:space="preserve"> range </w:t>
+      </w:r>
+      <w:proofErr w:type="spellStart"/>
+      <w:r>
+        <w:rPr>
+          <w:lang w:val="en-US"/>
+        </w:rPr>
+        <w:t>fastEthernet</w:t>
+      </w:r>
+      <w:proofErr w:type="spellEnd"/>
+      <w:r>
+        <w:rPr>
+          <w:lang w:val="en-US"/>
+        </w:rPr>
+        <w:t xml:space="preserve"> 0/5</w:t>
+      </w:r>
+      <w:r>
+        <w:rPr>
+          <w:lang w:val="en-US"/>
+        </w:rPr>
+        <w:t xml:space="preserve"> –</w:t>
+      </w:r>
+      <w:r>
+        <w:rPr>
+          <w:lang w:val="en-US"/>
+        </w:rPr>
+        <w:t xml:space="preserve"> 7</w:t>
+      </w:r>
+    </w:p>
+    <w:p>
+      <w:pPr>
+        <w:rPr>
+          <w:lang w:val="en-US"/>
+        </w:rPr>
+      </w:pPr>
+      <w:proofErr w:type="gramStart"/>
+      <w:r>
+        <w:rPr>
+          <w:lang w:val="en-US"/>
+        </w:rPr>
+        <w:t>channel-protocol</w:t>
+      </w:r>
+      <w:proofErr w:type="gramEnd"/>
+      <w:r>
+        <w:rPr>
+          <w:lang w:val="en-US"/>
+        </w:rPr>
+        <w:t xml:space="preserve"> </w:t>
+      </w:r>
+      <w:proofErr w:type="spellStart"/>
+      <w:r>
+        <w:rPr>
+          <w:lang w:val="en-US"/>
+        </w:rPr>
+        <w:t>pagp</w:t>
+      </w:r>
+      <w:proofErr w:type="spellEnd"/>
+    </w:p>
+    <w:p>
+      <w:pPr>
+        <w:rPr>
+          <w:lang w:val="en-US"/>
+        </w:rPr>
+      </w:pPr>
+      <w:proofErr w:type="gramStart"/>
+      <w:r>
+        <w:rPr>
+          <w:lang w:val="en-US"/>
+        </w:rPr>
+        <w:t>channel-group</w:t>
+      </w:r>
+      <w:proofErr w:type="gramEnd"/>
+      <w:r>
+        <w:rPr>
+          <w:lang w:val="en-US"/>
+        </w:rPr>
+        <w:t xml:space="preserve"> 2</w:t>
+      </w:r>
+      <w:r>
+        <w:rPr>
+          <w:lang w:val="en-US"/>
+        </w:rPr>
+        <w:t xml:space="preserve"> mode </w:t>
+      </w:r>
+      <w:r>
+        <w:rPr>
+          <w:lang w:val="en-US"/>
+        </w:rPr>
+        <w:t>desirable</w:t>
+      </w:r>
+    </w:p>
+    <w:p>
+      <w:pPr>
+        <w:rPr>
+          <w:lang w:val="en-US"/>
+        </w:rPr>
+      </w:pPr>
+      <w:r>
+        <w:rPr>
+          <w:lang w:val="en-US"/>
+        </w:rPr>
+        <w:t>Interface Port-channel</w:t>
+      </w:r>
+      <w:r>
+        <w:rPr>
+          <w:lang w:val="en-US"/>
+        </w:rPr>
+        <w:t xml:space="preserve"> 2</w:t>
+      </w:r>
+    </w:p>
+    <w:p>
+      <w:pPr>
+        <w:rPr>
+          <w:lang w:val="en-US"/>
+        </w:rPr>
+      </w:pPr>
+      <w:proofErr w:type="spellStart"/>
+      <w:r>
+        <w:rPr>
+          <w:lang w:val="en-US"/>
+        </w:rPr>
+        <w:t>Switchport</w:t>
+      </w:r>
+      <w:proofErr w:type="spellEnd"/>
+      <w:r>
+        <w:rPr>
+          <w:lang w:val="en-US"/>
+        </w:rPr>
+        <w:t xml:space="preserve"> mode trunk</w:t>
+      </w:r>
+    </w:p>
+    <w:p>
+      <w:pPr>
+        <w:rPr>
+          <w:lang w:val="en-US"/>
+        </w:rPr>
+      </w:pPr>
+    </w:p>
+    <w:p>
+      <w:pPr>
+        <w:rPr>
+          <w:lang w:val="en-US"/>
+        </w:rPr>
+      </w:pPr>
+      <w:proofErr w:type="spellStart"/>
+      <w:r>
+        <w:rPr>
+          <w:lang w:val="en-US"/>
+        </w:rPr>
+        <w:t>Vtp</w:t>
+      </w:r>
+      <w:proofErr w:type="spellEnd"/>
+      <w:r>
+        <w:rPr>
+          <w:lang w:val="en-US"/>
+        </w:rPr>
+        <w:t xml:space="preserve"> mode client</w:t>
+      </w:r>
+    </w:p>
+    <w:p>
+      <w:pPr>
+        <w:rPr>
+          <w:lang w:val="en-US"/>
+        </w:rPr>
+      </w:pPr>
+      <w:proofErr w:type="spellStart"/>
+      <w:r>
+        <w:rPr>
+          <w:lang w:val="en-US"/>
+        </w:rPr>
+        <w:t>Vtp</w:t>
+      </w:r>
+      <w:proofErr w:type="spellEnd"/>
+      <w:r>
+        <w:rPr>
+          <w:lang w:val="en-US"/>
+        </w:rPr>
+        <w:t xml:space="preserve"> password </w:t>
+      </w:r>
+      <w:proofErr w:type="spellStart"/>
+      <w:proofErr w:type="gramStart"/>
+      <w:r>
+        <w:rPr>
+          <w:lang w:val="en-US"/>
+        </w:rPr>
+        <w:t>dom</w:t>
+      </w:r>
+      <w:proofErr w:type="spellEnd"/>
+      <w:proofErr w:type="gramEnd"/>
+    </w:p>
+    <w:p>
+      <w:pPr>
+        <w:rPr>
+          <w:lang w:val="en-US"/>
+        </w:rPr>
+      </w:pPr>
+      <w:proofErr w:type="spellStart"/>
+      <w:r>
+        <w:rPr>
+          <w:lang w:val="en-US"/>
+        </w:rPr>
+        <w:t>Vtp</w:t>
+      </w:r>
+      <w:proofErr w:type="spellEnd"/>
+      <w:r>
+        <w:rPr>
+          <w:lang w:val="en-US"/>
+        </w:rPr>
+        <w:t xml:space="preserve"> version 2</w:t>
+      </w:r>
+    </w:p>
+    <w:p>
+      <w:pPr>
+        <w:rPr>
+          <w:lang w:val="en-US"/>
+        </w:rPr>
+      </w:pPr>
+    </w:p>
+    <w:p>
+      <w:pPr>
+        <w:rPr>
+          <w:lang w:val="en-US"/>
+        </w:rPr>
+      </w:pPr>
+      <w:proofErr w:type="gramStart"/>
+      <w:r>
+        <w:rPr>
+          <w:lang w:val="en-US"/>
+        </w:rPr>
+        <w:t>interface</w:t>
+      </w:r>
+      <w:proofErr w:type="gramEnd"/>
+      <w:r>
+        <w:rPr>
+          <w:lang w:val="en-US"/>
+        </w:rPr>
+        <w:t xml:space="preserve"> range </w:t>
+      </w:r>
+      <w:proofErr w:type="spellStart"/>
+      <w:r>
+        <w:rPr>
+          <w:lang w:val="en-US"/>
+        </w:rPr>
+        <w:t>fastEthernet</w:t>
+      </w:r>
+      <w:proofErr w:type="spellEnd"/>
+      <w:r>
+        <w:rPr>
+          <w:lang w:val="en-US"/>
+        </w:rPr>
+        <w:t xml:space="preserve"> 0/8 - 9</w:t>
+      </w:r>
+    </w:p>
+    <w:p>
+      <w:pPr>
+        <w:rPr>
+          <w:lang w:val="en-US"/>
+        </w:rPr>
+      </w:pPr>
+      <w:proofErr w:type="spellStart"/>
+      <w:proofErr w:type="gramStart"/>
+      <w:r>
+        <w:rPr>
+          <w:lang w:val="en-US"/>
+        </w:rPr>
+        <w:t>switchport</w:t>
+      </w:r>
+      <w:proofErr w:type="spellEnd"/>
+      <w:proofErr w:type="gramEnd"/>
+      <w:r>
+        <w:rPr>
+          <w:lang w:val="en-US"/>
+        </w:rPr>
+        <w:t xml:space="preserve"> mode access </w:t>
+      </w:r>
+    </w:p>
+    <w:p>
+      <w:pPr>
+        <w:rPr>
+          <w:lang w:val="en-US"/>
+        </w:rPr>
+      </w:pPr>
+      <w:proofErr w:type="spellStart"/>
+      <w:proofErr w:type="gramStart"/>
+      <w:r>
+        <w:rPr>
+          <w:lang w:val="en-US"/>
+        </w:rPr>
+        <w:t>switchport</w:t>
+      </w:r>
+      <w:proofErr w:type="spellEnd"/>
+      <w:proofErr w:type="gramEnd"/>
+      <w:r>
+        <w:rPr>
+          <w:lang w:val="en-US"/>
+        </w:rPr>
+        <w:t xml:space="preserve"> access </w:t>
+      </w:r>
+      <w:proofErr w:type="spellStart"/>
+      <w:r>
+        <w:rPr>
+          <w:lang w:val="en-US"/>
+        </w:rPr>
+        <w:t>vlan</w:t>
+      </w:r>
+      <w:proofErr w:type="spellEnd"/>
+      <w:r>
+        <w:rPr>
+          <w:lang w:val="en-US"/>
+        </w:rPr>
+        <w:t xml:space="preserve"> 2</w:t>
+      </w:r>
+      <w:r>
+        <w:rPr>
+          <w:lang w:val="en-US"/>
+        </w:rPr>
+        <w:t>0</w:t>
+      </w:r>
+    </w:p>
+    <w:p>
+      <w:pPr>
+        <w:rPr>
+          <w:lang w:val="en-US"/>
+        </w:rPr>
+      </w:pPr>
+    </w:p>
+    <w:p>
+      <w:pPr>
+        <w:rPr>
+          <w:lang w:val="en-US"/>
+        </w:rPr>
+      </w:pPr>
+    </w:p>
+    <w:p>
+      <w:pPr>
+        <w:rPr>
+          <w:b/>
+          <w:lang w:val="en-US"/>
+        </w:rPr>
+      </w:pPr>
+      <w:proofErr w:type="spellStart"/>
+      <w:r>
+        <w:rPr>
+          <w:b/>
+          <w:lang w:val="en-US"/>
+        </w:rPr>
+        <w:t>Configuração</w:t>
+      </w:r>
+      <w:proofErr w:type="spellEnd"/>
+      <w:r>
+        <w:rPr>
+          <w:b/>
+          <w:lang w:val="en-US"/>
+        </w:rPr>
+        <w:t xml:space="preserve"> SW-SH-03</w:t>
+      </w:r>
+    </w:p>
+    <w:p>
+      <w:pPr>
+        <w:rPr>
+          <w:lang w:val="en-US"/>
+        </w:rPr>
+      </w:pPr>
+      <w:proofErr w:type="gramStart"/>
+      <w:r>
+        <w:rPr>
+          <w:lang w:val="en-US"/>
+        </w:rPr>
+        <w:t>interface</w:t>
+      </w:r>
+      <w:proofErr w:type="gramEnd"/>
+      <w:r>
+        <w:rPr>
+          <w:lang w:val="en-US"/>
+        </w:rPr>
+        <w:t xml:space="preserve"> range </w:t>
+      </w:r>
+      <w:proofErr w:type="spellStart"/>
+      <w:r>
+        <w:rPr>
+          <w:lang w:val="en-US"/>
+        </w:rPr>
+        <w:t>fastEthernet</w:t>
+      </w:r>
+      <w:proofErr w:type="spellEnd"/>
+      <w:r>
+        <w:rPr>
+          <w:lang w:val="en-US"/>
+        </w:rPr>
+        <w:t xml:space="preserve"> 0/5</w:t>
+      </w:r>
+      <w:r>
+        <w:rPr>
+          <w:lang w:val="en-US"/>
+        </w:rPr>
+        <w:t xml:space="preserve"> –</w:t>
+      </w:r>
+      <w:r>
+        <w:rPr>
+          <w:lang w:val="en-US"/>
+        </w:rPr>
+        <w:t xml:space="preserve"> 7</w:t>
+      </w:r>
+    </w:p>
+    <w:p>
+      <w:pPr>
+        <w:rPr>
+          <w:lang w:val="en-US"/>
+        </w:rPr>
+      </w:pPr>
+      <w:proofErr w:type="gramStart"/>
+      <w:r>
+        <w:rPr>
+          <w:lang w:val="en-US"/>
+        </w:rPr>
+        <w:t>channel-protocol</w:t>
+      </w:r>
+      <w:proofErr w:type="gramEnd"/>
+      <w:r>
+        <w:rPr>
+          <w:lang w:val="en-US"/>
+        </w:rPr>
+        <w:t xml:space="preserve"> </w:t>
+      </w:r>
+      <w:proofErr w:type="spellStart"/>
+      <w:r>
+        <w:rPr>
+          <w:lang w:val="en-US"/>
+        </w:rPr>
+        <w:t>pagp</w:t>
+      </w:r>
+      <w:proofErr w:type="spellEnd"/>
+    </w:p>
+    <w:p>
+      <w:pPr>
+        <w:rPr>
+          <w:lang w:val="en-US"/>
+        </w:rPr>
+      </w:pPr>
+      <w:proofErr w:type="gramStart"/>
+      <w:r>
+        <w:rPr>
+          <w:lang w:val="en-US"/>
+        </w:rPr>
+        <w:t>channel-group</w:t>
+      </w:r>
+      <w:proofErr w:type="gramEnd"/>
+      <w:r>
+        <w:rPr>
+          <w:lang w:val="en-US"/>
+        </w:rPr>
+        <w:t xml:space="preserve"> 2</w:t>
+      </w:r>
+      <w:r>
+        <w:rPr>
+          <w:lang w:val="en-US"/>
+        </w:rPr>
+        <w:t xml:space="preserve"> mode </w:t>
+      </w:r>
+      <w:r>
+        <w:rPr>
+          <w:lang w:val="en-US"/>
+        </w:rPr>
+        <w:t>auto</w:t>
+      </w:r>
+    </w:p>
+    <w:p>
+      <w:pPr>
+        <w:rPr>
+          <w:lang w:val="en-US"/>
+        </w:rPr>
+      </w:pPr>
+      <w:proofErr w:type="spellStart"/>
+      <w:r>
+        <w:rPr>
+          <w:lang w:val="en-US"/>
+        </w:rPr>
+        <w:lastRenderedPageBreak/>
+        <w:t>Switchport</w:t>
+      </w:r>
+      <w:proofErr w:type="spellEnd"/>
+      <w:r>
+        <w:rPr>
+          <w:lang w:val="en-US"/>
+        </w:rPr>
+        <w:t xml:space="preserve"> mode trunk</w:t>
+      </w:r>
+    </w:p>
+    <w:p>
+      <w:pPr>
+        <w:rPr>
+          <w:lang w:val="en-US"/>
+        </w:rPr>
+      </w:pPr>
+    </w:p>
+    <w:p>
+      <w:pPr>
+        <w:rPr>
+          <w:lang w:val="en-US"/>
+        </w:rPr>
+      </w:pPr>
+      <w:proofErr w:type="spellStart"/>
+      <w:r>
+        <w:rPr>
+          <w:lang w:val="en-US"/>
+        </w:rPr>
+        <w:t>Vtp</w:t>
+      </w:r>
+      <w:proofErr w:type="spellEnd"/>
+      <w:r>
+        <w:rPr>
+          <w:lang w:val="en-US"/>
+        </w:rPr>
+        <w:t xml:space="preserve"> mode client</w:t>
+      </w:r>
+    </w:p>
+    <w:p>
+      <w:pPr>
+        <w:rPr>
+          <w:lang w:val="en-US"/>
+        </w:rPr>
+      </w:pPr>
+      <w:proofErr w:type="spellStart"/>
+      <w:r>
+        <w:rPr>
+          <w:lang w:val="en-US"/>
+        </w:rPr>
+        <w:t>Vtp</w:t>
+      </w:r>
+      <w:proofErr w:type="spellEnd"/>
+      <w:r>
+        <w:rPr>
+          <w:lang w:val="en-US"/>
+        </w:rPr>
+        <w:t xml:space="preserve"> password </w:t>
+      </w:r>
+      <w:proofErr w:type="spellStart"/>
+      <w:proofErr w:type="gramStart"/>
+      <w:r>
+        <w:rPr>
+          <w:lang w:val="en-US"/>
+        </w:rPr>
+        <w:t>dom</w:t>
+      </w:r>
+      <w:proofErr w:type="spellEnd"/>
+      <w:proofErr w:type="gramEnd"/>
+    </w:p>
+    <w:p>
+      <w:pPr>
+        <w:rPr>
+          <w:lang w:val="en-US"/>
+        </w:rPr>
+      </w:pPr>
+      <w:proofErr w:type="spellStart"/>
+      <w:r>
+        <w:rPr>
+          <w:lang w:val="en-US"/>
+        </w:rPr>
+        <w:t>Vtp</w:t>
+      </w:r>
+      <w:proofErr w:type="spellEnd"/>
+      <w:r>
+        <w:rPr>
+          <w:lang w:val="en-US"/>
+        </w:rPr>
+        <w:t xml:space="preserve"> version 2</w:t>
+      </w:r>
+    </w:p>
+    <w:p>
+      <w:pPr>
+        <w:rPr>
+          <w:lang w:val="en-US"/>
+        </w:rPr>
+      </w:pPr>
+    </w:p>
+    <w:p>
+      <w:pPr>
+        <w:rPr>
+          <w:lang w:val="en-US"/>
+        </w:rPr>
+      </w:pPr>
+      <w:proofErr w:type="gramStart"/>
+      <w:r>
+        <w:rPr>
+          <w:lang w:val="en-US"/>
+        </w:rPr>
+        <w:t>interface</w:t>
+      </w:r>
+      <w:proofErr w:type="gramEnd"/>
+      <w:r>
+        <w:rPr>
+          <w:lang w:val="en-US"/>
+        </w:rPr>
+        <w:t xml:space="preserve"> range </w:t>
+      </w:r>
+      <w:proofErr w:type="spellStart"/>
+      <w:r>
+        <w:rPr>
+          <w:lang w:val="en-US"/>
+        </w:rPr>
+        <w:t>fastEthernet</w:t>
+      </w:r>
+      <w:proofErr w:type="spellEnd"/>
+      <w:r>
+        <w:rPr>
+          <w:lang w:val="en-US"/>
+        </w:rPr>
+        <w:t xml:space="preserve"> 0/1 - 2</w:t>
+      </w:r>
+    </w:p>
+    <w:p>
+      <w:pPr>
+        <w:rPr>
+          <w:lang w:val="en-US"/>
+        </w:rPr>
+      </w:pPr>
+      <w:proofErr w:type="spellStart"/>
+      <w:proofErr w:type="gramStart"/>
+      <w:r>
+        <w:rPr>
+          <w:lang w:val="en-US"/>
+        </w:rPr>
+        <w:t>switchport</w:t>
+      </w:r>
+      <w:proofErr w:type="spellEnd"/>
+      <w:proofErr w:type="gramEnd"/>
+      <w:r>
+        <w:rPr>
+          <w:lang w:val="en-US"/>
+        </w:rPr>
+        <w:t xml:space="preserve"> mode access </w:t>
+      </w:r>
+    </w:p>
+    <w:p>
+      <w:pPr>
+        <w:rPr>
+          <w:lang w:val="en-US"/>
+        </w:rPr>
+      </w:pPr>
+      <w:proofErr w:type="spellStart"/>
+      <w:proofErr w:type="gramStart"/>
+      <w:r>
+        <w:rPr>
+          <w:lang w:val="en-US"/>
+        </w:rPr>
+        <w:t>switchport</w:t>
+      </w:r>
+      <w:proofErr w:type="spellEnd"/>
+      <w:proofErr w:type="gramEnd"/>
+      <w:r>
+        <w:rPr>
+          <w:lang w:val="en-US"/>
+        </w:rPr>
+        <w:t xml:space="preserve"> access </w:t>
+      </w:r>
+      <w:proofErr w:type="spellStart"/>
+      <w:r>
+        <w:rPr>
+          <w:lang w:val="en-US"/>
+        </w:rPr>
+        <w:t>vlan</w:t>
+      </w:r>
+      <w:proofErr w:type="spellEnd"/>
+      <w:r>
+        <w:rPr>
+          <w:lang w:val="en-US"/>
+        </w:rPr>
+        <w:t xml:space="preserve"> 30</w:t>
+      </w:r>
+    </w:p>
+    <w:p>
+      <w:pPr>
+        <w:rPr>
+          <w:lang w:val="en-US"/>
+        </w:rPr>
+      </w:pPr>
+    </w:p>
+    <w:p>
+      <w:pPr>
+        <w:rPr>
+          <w:b/>
+          <w:lang w:val="en-US"/>
+        </w:rPr>
+      </w:pPr>
+      <w:proofErr w:type="spellStart"/>
+      <w:r>
+        <w:rPr>
+          <w:b/>
+          <w:lang w:val="en-US"/>
+        </w:rPr>
+        <w:t>Configuração</w:t>
+      </w:r>
+      <w:proofErr w:type="spellEnd"/>
+      <w:r>
+        <w:rPr>
+          <w:b/>
+          <w:lang w:val="en-US"/>
+        </w:rPr>
+        <w:t xml:space="preserve"> </w:t>
+      </w:r>
+      <w:r>
+        <w:rPr>
+          <w:b/>
+          <w:lang w:val="en-US"/>
+        </w:rPr>
+        <w:t>RT</w:t>
+      </w:r>
+      <w:r>
+        <w:rPr>
+          <w:b/>
+          <w:lang w:val="en-US"/>
+        </w:rPr>
+        <w:t>-SH</w:t>
+      </w:r>
+    </w:p>
+    <w:p>
+      <w:pPr>
+        <w:rPr>
+          <w:lang w:val="en-US"/>
+        </w:rPr>
+      </w:pPr>
+      <w:r>
+        <w:rPr>
+          <w:lang w:val="en-US"/>
+        </w:rPr>
+        <w:t xml:space="preserve">Interface </w:t>
+      </w:r>
+      <w:proofErr w:type="spellStart"/>
+      <w:r>
+        <w:rPr>
+          <w:lang w:val="en-US"/>
+        </w:rPr>
+        <w:t>Gigabit</w:t>
+      </w:r>
+      <w:r>
+        <w:rPr>
+          <w:lang w:val="en-US"/>
+        </w:rPr>
+        <w:t>Ethernet</w:t>
+      </w:r>
+      <w:proofErr w:type="spellEnd"/>
+      <w:r>
+        <w:rPr>
+          <w:lang w:val="en-US"/>
+        </w:rPr>
+        <w:t xml:space="preserve"> 0/0</w:t>
+      </w:r>
+    </w:p>
+    <w:p>
+      <w:pPr>
+        <w:rPr>
+          <w:lang w:val="en-US"/>
+        </w:rPr>
+      </w:pPr>
+      <w:r>
+        <w:rPr>
+          <w:lang w:val="en-US"/>
+        </w:rPr>
+        <w:t>No shut</w:t>
+      </w:r>
+    </w:p>
+    <w:p>
+      <w:pPr>
+        <w:rPr>
+          <w:lang w:val="en-US"/>
+        </w:rPr>
+      </w:pPr>
+      <w:proofErr w:type="gramStart"/>
+      <w:r>
+        <w:rPr>
+          <w:lang w:val="en-US"/>
+        </w:rPr>
+        <w:t>interface</w:t>
+      </w:r>
+      <w:proofErr w:type="gramEnd"/>
+      <w:r>
+        <w:rPr>
+          <w:lang w:val="en-US"/>
+        </w:rPr>
+        <w:t xml:space="preserve"> </w:t>
+      </w:r>
+      <w:proofErr w:type="spellStart"/>
+      <w:r>
+        <w:rPr>
+          <w:lang w:val="en-US"/>
+        </w:rPr>
+        <w:t>GigabitEthernet</w:t>
+      </w:r>
+      <w:proofErr w:type="spellEnd"/>
+      <w:r>
+        <w:rPr>
+          <w:lang w:val="en-US"/>
+        </w:rPr>
+        <w:t xml:space="preserve"> 0/0.10</w:t>
+      </w:r>
+    </w:p>
+    <w:p>
+      <w:pPr>
+        <w:rPr>
+          <w:lang w:val="en-US"/>
+        </w:rPr>
+      </w:pPr>
+      <w:proofErr w:type="gramStart"/>
+      <w:r>
+        <w:rPr>
+          <w:lang w:val="en-US"/>
+        </w:rPr>
+        <w:t>encapsulation</w:t>
+      </w:r>
+      <w:proofErr w:type="gramEnd"/>
+      <w:r>
+        <w:rPr>
+          <w:lang w:val="en-US"/>
+        </w:rPr>
+        <w:t xml:space="preserve"> dot1Q 10</w:t>
+      </w:r>
+    </w:p>
+    <w:p>
+      <w:pPr>
+        <w:rPr>
+          <w:lang w:val="en-US"/>
+        </w:rPr>
+      </w:pPr>
+      <w:proofErr w:type="spellStart"/>
+      <w:proofErr w:type="gramStart"/>
+      <w:r>
+        <w:rPr>
+          <w:lang w:val="en-US"/>
+        </w:rPr>
+        <w:t>ip</w:t>
+      </w:r>
+      <w:proofErr w:type="spellEnd"/>
+      <w:proofErr w:type="gramEnd"/>
+      <w:r>
+        <w:rPr>
+          <w:lang w:val="en-US"/>
+        </w:rPr>
+        <w:t xml:space="preserve"> address 196</w:t>
+      </w:r>
+      <w:r>
+        <w:rPr>
+          <w:lang w:val="en-US"/>
+        </w:rPr>
+        <w:t>.168.1.30</w:t>
+      </w:r>
+      <w:r>
+        <w:rPr>
+          <w:lang w:val="en-US"/>
+        </w:rPr>
+        <w:t xml:space="preserve"> 255.255.255.224</w:t>
+      </w:r>
+    </w:p>
+    <w:p>
+      <w:pPr>
+        <w:rPr>
+          <w:lang w:val="en-US"/>
+        </w:rPr>
+      </w:pPr>
+    </w:p>
+    <w:p>
+      <w:pPr>
+        <w:rPr>
+          <w:lang w:val="en-US"/>
+        </w:rPr>
+      </w:pPr>
+      <w:proofErr w:type="gramStart"/>
+      <w:r>
+        <w:rPr>
+          <w:lang w:val="en-US"/>
+        </w:rPr>
+        <w:t>interface</w:t>
+      </w:r>
+      <w:proofErr w:type="gramEnd"/>
+      <w:r>
+        <w:rPr>
+          <w:lang w:val="en-US"/>
+        </w:rPr>
+        <w:t xml:space="preserve"> </w:t>
+      </w:r>
+      <w:proofErr w:type="spellStart"/>
+      <w:r>
+        <w:rPr>
+          <w:lang w:val="en-US"/>
+        </w:rPr>
+        <w:t>GigabitEthernet</w:t>
+      </w:r>
+      <w:proofErr w:type="spellEnd"/>
+      <w:r>
+        <w:rPr>
+          <w:lang w:val="en-US"/>
+        </w:rPr>
+        <w:t xml:space="preserve"> 0/0.2</w:t>
+      </w:r>
+      <w:r>
+        <w:rPr>
+          <w:lang w:val="en-US"/>
+        </w:rPr>
+        <w:t>0</w:t>
+      </w:r>
+    </w:p>
+    <w:p>
+      <w:pPr>
+        <w:rPr>
+          <w:lang w:val="en-US"/>
+        </w:rPr>
+      </w:pPr>
+      <w:proofErr w:type="gramStart"/>
+      <w:r>
+        <w:rPr>
+          <w:lang w:val="en-US"/>
+        </w:rPr>
+        <w:t>encapsulation</w:t>
+      </w:r>
+      <w:proofErr w:type="gramEnd"/>
+      <w:r>
+        <w:rPr>
+          <w:lang w:val="en-US"/>
+        </w:rPr>
+        <w:t xml:space="preserve"> dot1Q 20</w:t>
+      </w:r>
+    </w:p>
+    <w:p>
+      <w:pPr>
+        <w:rPr>
+          <w:lang w:val="en-US"/>
+        </w:rPr>
+      </w:pPr>
+      <w:proofErr w:type="spellStart"/>
+      <w:proofErr w:type="gramStart"/>
+      <w:r>
+        <w:rPr>
+          <w:lang w:val="en-US"/>
+        </w:rPr>
+        <w:t>ip</w:t>
+      </w:r>
+      <w:proofErr w:type="spellEnd"/>
+      <w:proofErr w:type="gramEnd"/>
+      <w:r>
+        <w:rPr>
+          <w:lang w:val="en-US"/>
+        </w:rPr>
+        <w:t xml:space="preserve"> address 196</w:t>
+      </w:r>
+      <w:r>
+        <w:rPr>
+          <w:lang w:val="en-US"/>
+        </w:rPr>
+        <w:t>.168.1.62</w:t>
+      </w:r>
+      <w:r>
+        <w:rPr>
+          <w:lang w:val="en-US"/>
+        </w:rPr>
+        <w:t xml:space="preserve"> 255.255.255.224</w:t>
+      </w:r>
+    </w:p>
+    <w:p>
+      <w:pPr>
+        <w:rPr>
+          <w:lang w:val="en-US"/>
+        </w:rPr>
+      </w:pPr>
+    </w:p>
+    <w:p>
+      <w:pPr>
+        <w:rPr>
+          <w:lang w:val="en-US"/>
+        </w:rPr>
+      </w:pPr>
+      <w:proofErr w:type="gramStart"/>
+      <w:r>
+        <w:rPr>
+          <w:lang w:val="en-US"/>
+        </w:rPr>
+        <w:t>interface</w:t>
+      </w:r>
+      <w:proofErr w:type="gramEnd"/>
+      <w:r>
+        <w:rPr>
+          <w:lang w:val="en-US"/>
+        </w:rPr>
+        <w:t xml:space="preserve"> </w:t>
+      </w:r>
+      <w:proofErr w:type="spellStart"/>
+      <w:r>
+        <w:rPr>
+          <w:lang w:val="en-US"/>
+        </w:rPr>
+        <w:t>GigabitEthernet</w:t>
+      </w:r>
+      <w:proofErr w:type="spellEnd"/>
+      <w:r>
+        <w:rPr>
+          <w:lang w:val="en-US"/>
+        </w:rPr>
+        <w:t xml:space="preserve"> 0/0.3</w:t>
+      </w:r>
+      <w:r>
+        <w:rPr>
+          <w:lang w:val="en-US"/>
+        </w:rPr>
+        <w:t>0</w:t>
+      </w:r>
+    </w:p>
+    <w:p>
+      <w:pPr>
+        <w:rPr>
+          <w:lang w:val="en-US"/>
+        </w:rPr>
+      </w:pPr>
+      <w:proofErr w:type="gramStart"/>
+      <w:r>
+        <w:rPr>
+          <w:lang w:val="en-US"/>
+        </w:rPr>
+        <w:t>encapsulation</w:t>
+      </w:r>
+      <w:proofErr w:type="gramEnd"/>
+      <w:r>
+        <w:rPr>
+          <w:lang w:val="en-US"/>
+        </w:rPr>
+        <w:t xml:space="preserve"> dot1Q 30</w:t>
+      </w:r>
+    </w:p>
+    <w:p>
+      <w:pPr>
+        <w:rPr>
+          <w:lang w:val="en-US"/>
+        </w:rPr>
+      </w:pPr>
+      <w:proofErr w:type="spellStart"/>
+      <w:proofErr w:type="gramStart"/>
+      <w:r>
+        <w:rPr>
+          <w:lang w:val="en-US"/>
+        </w:rPr>
+        <w:t>ip</w:t>
+      </w:r>
+      <w:proofErr w:type="spellEnd"/>
+      <w:proofErr w:type="gramEnd"/>
+      <w:r>
+        <w:rPr>
+          <w:lang w:val="en-US"/>
+        </w:rPr>
+        <w:t xml:space="preserve"> address 196.</w:t>
+      </w:r>
+      <w:r>
+        <w:rPr>
+          <w:lang w:val="en-US"/>
+        </w:rPr>
+        <w:t>168.1.94</w:t>
+      </w:r>
+      <w:r>
+        <w:rPr>
+          <w:lang w:val="en-US"/>
+        </w:rPr>
+        <w:t xml:space="preserve"> 255.255.255.224</w:t>
+      </w:r>
+    </w:p>
+    <w:p>
+      <w:pPr>
+        <w:rPr>
+          <w:lang w:val="en-US"/>
+        </w:rPr>
+      </w:pPr>
+    </w:p>
+    <w:p>
+      <w:pPr>
+        <w:rPr>
+          <w:lang w:val="en-US"/>
+        </w:rPr>
+      </w:pPr>
     </w:p>
     <w:sectPr>
       <w:pgSz w:w="11906" w:h="16838"/>

</xml_diff>

<commit_message>
Adição configurações do rt
</commit_message>
<xml_diff>
--- a/Configuracoes_ativos.docx
+++ b/Configuracoes_ativos.docx
@@ -4476,18 +4476,21 @@
       <w:pPr>
         <w:rPr>
           <w:b/>
+          <w:lang w:val="en-US"/>
         </w:rPr>
       </w:pPr>
       <w:r>
         <w:rPr>
           <w:b/>
           <w:color w:val="548DD4" w:themeColor="text2" w:themeTint="99"/>
+          <w:lang w:val="en-US"/>
         </w:rPr>
         <w:t>MATRIZ</w:t>
       </w:r>
       <w:r>
         <w:rPr>
           <w:b/>
+          <w:lang w:val="en-US"/>
         </w:rPr>
         <w:t xml:space="preserve"> - </w:t>
       </w:r>
@@ -4495,18 +4498,21 @@
         <w:rPr>
           <w:b/>
           <w:color w:val="00B050"/>
+          <w:lang w:val="en-US"/>
         </w:rPr>
         <w:t>Switch</w:t>
       </w:r>
       <w:r>
         <w:rPr>
           <w:b/>
+          <w:lang w:val="en-US"/>
         </w:rPr>
         <w:t xml:space="preserve">: </w:t>
       </w:r>
       <w:r>
         <w:rPr>
           <w:b/>
+          <w:lang w:val="en-US"/>
         </w:rPr>
         <w:t>SW-MA-02</w:t>
       </w:r>
@@ -4515,182 +4521,346 @@
       <w:pPr>
         <w:rPr>
           <w:b/>
-        </w:rPr>
-      </w:pPr>
-    </w:p>
-    <w:p>
-      <w:proofErr w:type="spellStart"/>
-      <w:r>
+          <w:lang w:val="en-US"/>
+        </w:rPr>
+      </w:pPr>
+    </w:p>
+    <w:p>
+      <w:pPr>
+        <w:rPr>
+          <w:lang w:val="en-US"/>
+        </w:rPr>
+      </w:pPr>
+      <w:proofErr w:type="spellStart"/>
+      <w:r>
+        <w:rPr>
+          <w:lang w:val="en-US"/>
+        </w:rPr>
         <w:t>vlan</w:t>
       </w:r>
       <w:proofErr w:type="spellEnd"/>
       <w:r>
+        <w:rPr>
+          <w:lang w:val="en-US"/>
+        </w:rPr>
         <w:t xml:space="preserve"> 2</w:t>
       </w:r>
     </w:p>
     <w:p>
-      <w:proofErr w:type="spellStart"/>
-      <w:r>
-        <w:t>name</w:t>
-      </w:r>
-      <w:proofErr w:type="spellEnd"/>
-      <w:r>
-        <w:t xml:space="preserve"> TI</w:t>
-      </w:r>
-    </w:p>
-    <w:p>
-      <w:proofErr w:type="spellStart"/>
-      <w:r>
+      <w:pPr>
+        <w:rPr>
+          <w:lang w:val="en-US"/>
+        </w:rPr>
+      </w:pPr>
+      <w:r>
+        <w:rPr>
+          <w:lang w:val="en-US"/>
+        </w:rPr>
+        <w:t>name TI</w:t>
+      </w:r>
+    </w:p>
+    <w:p>
+      <w:pPr>
+        <w:rPr>
+          <w:lang w:val="en-US"/>
+        </w:rPr>
+      </w:pPr>
+      <w:r>
+        <w:rPr>
+          <w:lang w:val="en-US"/>
+        </w:rPr>
         <w:t>exit</w:t>
       </w:r>
-      <w:proofErr w:type="spellEnd"/>
-    </w:p>
-    <w:p/>
-    <w:p>
-      <w:proofErr w:type="spellStart"/>
-      <w:r>
+    </w:p>
+    <w:p>
+      <w:pPr>
+        <w:rPr>
+          <w:lang w:val="en-US"/>
+        </w:rPr>
+      </w:pPr>
+    </w:p>
+    <w:p>
+      <w:pPr>
+        <w:rPr>
+          <w:lang w:val="en-US"/>
+        </w:rPr>
+      </w:pPr>
+      <w:proofErr w:type="spellStart"/>
+      <w:r>
+        <w:rPr>
+          <w:lang w:val="en-US"/>
+        </w:rPr>
         <w:t>vlan</w:t>
       </w:r>
       <w:proofErr w:type="spellEnd"/>
       <w:r>
+        <w:rPr>
+          <w:lang w:val="en-US"/>
+        </w:rPr>
         <w:t xml:space="preserve"> 3</w:t>
       </w:r>
     </w:p>
     <w:p>
-      <w:proofErr w:type="spellStart"/>
-      <w:r>
-        <w:t>name</w:t>
-      </w:r>
-      <w:proofErr w:type="spellEnd"/>
-      <w:r>
-        <w:t xml:space="preserve"> SERVIDORES</w:t>
-      </w:r>
-    </w:p>
-    <w:p>
-      <w:proofErr w:type="spellStart"/>
-      <w:r>
+      <w:pPr>
+        <w:rPr>
+          <w:lang w:val="en-US"/>
+        </w:rPr>
+      </w:pPr>
+      <w:r>
+        <w:rPr>
+          <w:lang w:val="en-US"/>
+        </w:rPr>
+        <w:t>name SERVIDORES</w:t>
+      </w:r>
+    </w:p>
+    <w:p>
+      <w:pPr>
+        <w:rPr>
+          <w:lang w:val="en-US"/>
+        </w:rPr>
+      </w:pPr>
+      <w:r>
+        <w:rPr>
+          <w:lang w:val="en-US"/>
+        </w:rPr>
         <w:t>exit</w:t>
       </w:r>
-      <w:proofErr w:type="spellEnd"/>
-    </w:p>
-    <w:p/>
-    <w:p>
-      <w:proofErr w:type="spellStart"/>
-      <w:r>
+    </w:p>
+    <w:p>
+      <w:pPr>
+        <w:rPr>
+          <w:lang w:val="en-US"/>
+        </w:rPr>
+      </w:pPr>
+    </w:p>
+    <w:p>
+      <w:pPr>
+        <w:rPr>
+          <w:lang w:val="en-US"/>
+        </w:rPr>
+      </w:pPr>
+      <w:proofErr w:type="spellStart"/>
+      <w:r>
+        <w:rPr>
+          <w:lang w:val="en-US"/>
+        </w:rPr>
         <w:t>vlan</w:t>
       </w:r>
       <w:proofErr w:type="spellEnd"/>
       <w:r>
+        <w:rPr>
+          <w:lang w:val="en-US"/>
+        </w:rPr>
         <w:t xml:space="preserve"> 4</w:t>
       </w:r>
     </w:p>
     <w:p>
-      <w:proofErr w:type="spellStart"/>
-      <w:r>
-        <w:t>name</w:t>
-      </w:r>
-      <w:proofErr w:type="spellEnd"/>
-      <w:r>
-        <w:t xml:space="preserve"> ADMINISTRACAO</w:t>
-      </w:r>
-    </w:p>
-    <w:p>
-      <w:proofErr w:type="spellStart"/>
-      <w:r>
+      <w:pPr>
+        <w:rPr>
+          <w:lang w:val="en-US"/>
+        </w:rPr>
+      </w:pPr>
+      <w:r>
+        <w:rPr>
+          <w:lang w:val="en-US"/>
+        </w:rPr>
+        <w:t>name ADMINISTRACAO</w:t>
+      </w:r>
+    </w:p>
+    <w:p>
+      <w:pPr>
+        <w:rPr>
+          <w:lang w:val="en-US"/>
+        </w:rPr>
+      </w:pPr>
+      <w:r>
+        <w:rPr>
+          <w:lang w:val="en-US"/>
+        </w:rPr>
         <w:t>exit</w:t>
       </w:r>
-      <w:proofErr w:type="spellEnd"/>
-    </w:p>
-    <w:p/>
-    <w:p>
-      <w:proofErr w:type="spellStart"/>
-      <w:r>
+    </w:p>
+    <w:p>
+      <w:pPr>
+        <w:rPr>
+          <w:lang w:val="en-US"/>
+        </w:rPr>
+      </w:pPr>
+    </w:p>
+    <w:p>
+      <w:pPr>
+        <w:rPr>
+          <w:lang w:val="en-US"/>
+        </w:rPr>
+      </w:pPr>
+      <w:proofErr w:type="spellStart"/>
+      <w:r>
+        <w:rPr>
+          <w:lang w:val="en-US"/>
+        </w:rPr>
         <w:t>vlan</w:t>
       </w:r>
       <w:proofErr w:type="spellEnd"/>
       <w:r>
+        <w:rPr>
+          <w:lang w:val="en-US"/>
+        </w:rPr>
         <w:t xml:space="preserve"> 5 </w:t>
       </w:r>
     </w:p>
     <w:p>
-      <w:proofErr w:type="spellStart"/>
-      <w:r>
-        <w:t>name</w:t>
-      </w:r>
-      <w:proofErr w:type="spellEnd"/>
-      <w:r>
-        <w:t xml:space="preserve"> DEP_PUBLICIDADE</w:t>
-      </w:r>
-    </w:p>
-    <w:p>
-      <w:proofErr w:type="spellStart"/>
-      <w:r>
+      <w:pPr>
+        <w:rPr>
+          <w:lang w:val="en-US"/>
+        </w:rPr>
+      </w:pPr>
+      <w:r>
+        <w:rPr>
+          <w:lang w:val="en-US"/>
+        </w:rPr>
+        <w:t>name DEP_PUBLICIDADE</w:t>
+      </w:r>
+    </w:p>
+    <w:p>
+      <w:pPr>
+        <w:rPr>
+          <w:lang w:val="en-US"/>
+        </w:rPr>
+      </w:pPr>
+      <w:r>
+        <w:rPr>
+          <w:lang w:val="en-US"/>
+        </w:rPr>
         <w:t>exit</w:t>
       </w:r>
-      <w:proofErr w:type="spellEnd"/>
-    </w:p>
-    <w:p/>
-    <w:p>
-      <w:proofErr w:type="spellStart"/>
-      <w:r>
+    </w:p>
+    <w:p>
+      <w:pPr>
+        <w:rPr>
+          <w:lang w:val="en-US"/>
+        </w:rPr>
+      </w:pPr>
+    </w:p>
+    <w:p>
+      <w:pPr>
+        <w:rPr>
+          <w:lang w:val="en-US"/>
+        </w:rPr>
+      </w:pPr>
+      <w:proofErr w:type="spellStart"/>
+      <w:r>
+        <w:rPr>
+          <w:lang w:val="en-US"/>
+        </w:rPr>
         <w:t>vlan</w:t>
       </w:r>
       <w:proofErr w:type="spellEnd"/>
       <w:r>
+        <w:rPr>
+          <w:lang w:val="en-US"/>
+        </w:rPr>
         <w:t xml:space="preserve"> 6 </w:t>
       </w:r>
     </w:p>
     <w:p>
-      <w:r>
+      <w:pPr>
+        <w:rPr>
+          <w:lang w:val="en-US"/>
+        </w:rPr>
+      </w:pPr>
+      <w:r>
+        <w:rPr>
+          <w:lang w:val="en-US"/>
+        </w:rPr>
         <w:t>GES_COMPRAS</w:t>
       </w:r>
     </w:p>
     <w:p>
-      <w:proofErr w:type="spellStart"/>
-      <w:r>
+      <w:pPr>
+        <w:rPr>
+          <w:lang w:val="en-US"/>
+        </w:rPr>
+      </w:pPr>
+      <w:r>
+        <w:rPr>
+          <w:lang w:val="en-US"/>
+        </w:rPr>
         <w:t>Exit</w:t>
       </w:r>
-      <w:proofErr w:type="spellEnd"/>
-    </w:p>
-    <w:p/>
-    <w:p>
-      <w:proofErr w:type="spellStart"/>
-      <w:r>
+    </w:p>
+    <w:p>
+      <w:pPr>
+        <w:rPr>
+          <w:lang w:val="en-US"/>
+        </w:rPr>
+      </w:pPr>
+    </w:p>
+    <w:p>
+      <w:pPr>
+        <w:rPr>
+          <w:lang w:val="en-US"/>
+        </w:rPr>
+      </w:pPr>
+      <w:proofErr w:type="spellStart"/>
+      <w:r>
+        <w:rPr>
+          <w:lang w:val="en-US"/>
+        </w:rPr>
         <w:t>Vlan</w:t>
       </w:r>
       <w:proofErr w:type="spellEnd"/>
       <w:r>
+        <w:rPr>
+          <w:lang w:val="en-US"/>
+        </w:rPr>
         <w:t xml:space="preserve"> 7</w:t>
       </w:r>
     </w:p>
     <w:p>
-      <w:proofErr w:type="spellStart"/>
-      <w:r>
+      <w:pPr>
+        <w:rPr>
+          <w:lang w:val="en-US"/>
+        </w:rPr>
+      </w:pPr>
+      <w:r>
+        <w:rPr>
+          <w:lang w:val="en-US"/>
+        </w:rPr>
         <w:lastRenderedPageBreak/>
-        <w:t>Name</w:t>
-      </w:r>
-      <w:proofErr w:type="spellEnd"/>
-      <w:r>
-        <w:t xml:space="preserve"> RH</w:t>
-      </w:r>
-    </w:p>
-    <w:p>
-      <w:proofErr w:type="spellStart"/>
-      <w:r>
+        <w:t>Name RH</w:t>
+      </w:r>
+    </w:p>
+    <w:p>
+      <w:pPr>
+        <w:rPr>
+          <w:lang w:val="en-US"/>
+        </w:rPr>
+      </w:pPr>
+      <w:r>
+        <w:rPr>
+          <w:lang w:val="en-US"/>
+        </w:rPr>
         <w:t>Exit</w:t>
       </w:r>
-      <w:proofErr w:type="spellEnd"/>
-    </w:p>
-    <w:p/>
-    <w:p>
-      <w:pPr>
-        <w:rPr>
-          <w:b/>
-        </w:rPr>
-      </w:pPr>
-      <w:r>
-        <w:rPr>
-          <w:b/>
+    </w:p>
+    <w:p>
+      <w:pPr>
+        <w:rPr>
+          <w:lang w:val="en-US"/>
+        </w:rPr>
+      </w:pPr>
+    </w:p>
+    <w:p>
+      <w:pPr>
+        <w:rPr>
+          <w:b/>
+          <w:lang w:val="en-US"/>
+        </w:rPr>
+      </w:pPr>
+      <w:r>
+        <w:rPr>
+          <w:b/>
+          <w:lang w:val="en-US"/>
         </w:rPr>
         <w:t>VTP</w:t>
       </w:r>
@@ -4699,12 +4869,14 @@
       <w:pPr>
         <w:rPr>
           <w:b/>
-        </w:rPr>
-      </w:pPr>
-      <w:proofErr w:type="spellStart"/>
-      <w:r>
-        <w:rPr>
-          <w:b/>
+          <w:lang w:val="en-US"/>
+        </w:rPr>
+      </w:pPr>
+      <w:proofErr w:type="spellStart"/>
+      <w:r>
+        <w:rPr>
+          <w:b/>
+          <w:lang w:val="en-US"/>
         </w:rPr>
         <w:t>Vtp</w:t>
       </w:r>
@@ -4712,6 +4884,307 @@
       <w:r>
         <w:rPr>
           <w:b/>
+          <w:lang w:val="en-US"/>
+        </w:rPr>
+        <w:t xml:space="preserve"> mode server</w:t>
+      </w:r>
+    </w:p>
+    <w:p>
+      <w:pPr>
+        <w:rPr>
+          <w:b/>
+          <w:lang w:val="en-US"/>
+        </w:rPr>
+      </w:pPr>
+      <w:proofErr w:type="spellStart"/>
+      <w:r>
+        <w:rPr>
+          <w:b/>
+          <w:lang w:val="en-US"/>
+        </w:rPr>
+        <w:t>Vtp</w:t>
+      </w:r>
+      <w:proofErr w:type="spellEnd"/>
+      <w:r>
+        <w:rPr>
+          <w:b/>
+          <w:lang w:val="en-US"/>
+        </w:rPr>
+        <w:t xml:space="preserve"> domain MATRIZ_PREDIO</w:t>
+      </w:r>
+    </w:p>
+    <w:p>
+      <w:pPr>
+        <w:rPr>
+          <w:b/>
+          <w:lang w:val="en-US"/>
+        </w:rPr>
+      </w:pPr>
+      <w:proofErr w:type="spellStart"/>
+      <w:r>
+        <w:rPr>
+          <w:b/>
+          <w:lang w:val="en-US"/>
+        </w:rPr>
+        <w:t>Vtp</w:t>
+      </w:r>
+      <w:proofErr w:type="spellEnd"/>
+      <w:r>
+        <w:rPr>
+          <w:b/>
+          <w:lang w:val="en-US"/>
+        </w:rPr>
+        <w:t xml:space="preserve"> password </w:t>
+      </w:r>
+      <w:proofErr w:type="spellStart"/>
+      <w:r>
+        <w:rPr>
+          <w:b/>
+          <w:lang w:val="en-US"/>
+        </w:rPr>
+        <w:t>matriz_predio</w:t>
+      </w:r>
+      <w:proofErr w:type="spellEnd"/>
+    </w:p>
+    <w:p>
+      <w:pPr>
+        <w:rPr>
+          <w:b/>
+          <w:lang w:val="en-US"/>
+        </w:rPr>
+      </w:pPr>
+      <w:proofErr w:type="spellStart"/>
+      <w:r>
+        <w:rPr>
+          <w:b/>
+          <w:lang w:val="en-US"/>
+        </w:rPr>
+        <w:t>Vtp</w:t>
+      </w:r>
+      <w:proofErr w:type="spellEnd"/>
+      <w:r>
+        <w:rPr>
+          <w:b/>
+          <w:lang w:val="en-US"/>
+        </w:rPr>
+        <w:t xml:space="preserve"> version 2</w:t>
+      </w:r>
+    </w:p>
+    <w:p>
+      <w:pPr>
+        <w:rPr>
+          <w:b/>
+          <w:lang w:val="en-US"/>
+        </w:rPr>
+      </w:pPr>
+    </w:p>
+    <w:p>
+      <w:pPr>
+        <w:rPr>
+          <w:b/>
+          <w:lang w:val="en-US"/>
+        </w:rPr>
+      </w:pPr>
+    </w:p>
+    <w:p>
+      <w:pPr>
+        <w:rPr>
+          <w:b/>
+          <w:lang w:val="en-US"/>
+        </w:rPr>
+      </w:pPr>
+    </w:p>
+    <w:p>
+      <w:pPr>
+        <w:rPr>
+          <w:b/>
+          <w:lang w:val="en-US"/>
+        </w:rPr>
+      </w:pPr>
+      <w:r>
+        <w:rPr>
+          <w:b/>
+          <w:color w:val="548DD4" w:themeColor="text2" w:themeTint="99"/>
+          <w:lang w:val="en-US"/>
+        </w:rPr>
+        <w:t>MATRIZ</w:t>
+      </w:r>
+      <w:r>
+        <w:rPr>
+          <w:b/>
+          <w:lang w:val="en-US"/>
+        </w:rPr>
+        <w:t xml:space="preserve"> - </w:t>
+      </w:r>
+      <w:r>
+        <w:rPr>
+          <w:b/>
+          <w:color w:val="00B050"/>
+          <w:lang w:val="en-US"/>
+        </w:rPr>
+        <w:t>Switch</w:t>
+      </w:r>
+      <w:r>
+        <w:rPr>
+          <w:b/>
+          <w:lang w:val="en-US"/>
+        </w:rPr>
+        <w:t>:  SW-MA-TI</w:t>
+      </w:r>
+    </w:p>
+    <w:p>
+      <w:pPr>
+        <w:rPr>
+          <w:b/>
+          <w:lang w:val="en-US"/>
+        </w:rPr>
+      </w:pPr>
+      <w:proofErr w:type="spellStart"/>
+      <w:r>
+        <w:rPr>
+          <w:b/>
+          <w:lang w:val="en-US"/>
+        </w:rPr>
+        <w:t>Vtp</w:t>
+      </w:r>
+      <w:proofErr w:type="spellEnd"/>
+      <w:r>
+        <w:rPr>
+          <w:b/>
+          <w:lang w:val="en-US"/>
+        </w:rPr>
+        <w:t xml:space="preserve"> mode </w:t>
+      </w:r>
+      <w:proofErr w:type="spellStart"/>
+      <w:r>
+        <w:rPr>
+          <w:b/>
+          <w:lang w:val="en-US"/>
+        </w:rPr>
+        <w:t>cliente</w:t>
+      </w:r>
+      <w:proofErr w:type="spellEnd"/>
+    </w:p>
+    <w:p>
+      <w:pPr>
+        <w:rPr>
+          <w:b/>
+          <w:lang w:val="en-US"/>
+        </w:rPr>
+      </w:pPr>
+      <w:proofErr w:type="spellStart"/>
+      <w:r>
+        <w:rPr>
+          <w:b/>
+          <w:lang w:val="en-US"/>
+        </w:rPr>
+        <w:t>Vtp</w:t>
+      </w:r>
+      <w:proofErr w:type="spellEnd"/>
+      <w:r>
+        <w:rPr>
+          <w:b/>
+          <w:lang w:val="en-US"/>
+        </w:rPr>
+        <w:t xml:space="preserve"> password </w:t>
+      </w:r>
+      <w:proofErr w:type="spellStart"/>
+      <w:r>
+        <w:rPr>
+          <w:b/>
+          <w:lang w:val="en-US"/>
+        </w:rPr>
+        <w:t>matriz_predio</w:t>
+      </w:r>
+      <w:proofErr w:type="spellEnd"/>
+    </w:p>
+    <w:p>
+      <w:pPr>
+        <w:rPr>
+          <w:b/>
+          <w:lang w:val="en-US"/>
+        </w:rPr>
+      </w:pPr>
+      <w:proofErr w:type="spellStart"/>
+      <w:r>
+        <w:rPr>
+          <w:b/>
+          <w:lang w:val="en-US"/>
+        </w:rPr>
+        <w:t>Vtp</w:t>
+      </w:r>
+      <w:proofErr w:type="spellEnd"/>
+      <w:r>
+        <w:rPr>
+          <w:b/>
+          <w:lang w:val="en-US"/>
+        </w:rPr>
+        <w:t xml:space="preserve"> version 2</w:t>
+      </w:r>
+    </w:p>
+    <w:p>
+      <w:pPr>
+        <w:rPr>
+          <w:b/>
+          <w:lang w:val="en-US"/>
+        </w:rPr>
+      </w:pPr>
+    </w:p>
+    <w:p>
+      <w:pPr>
+        <w:rPr>
+          <w:b/>
+          <w:lang w:val="en-US"/>
+        </w:rPr>
+      </w:pPr>
+      <w:r>
+        <w:rPr>
+          <w:b/>
+          <w:color w:val="548DD4" w:themeColor="text2" w:themeTint="99"/>
+          <w:lang w:val="en-US"/>
+        </w:rPr>
+        <w:t>MATRIZ</w:t>
+      </w:r>
+      <w:r>
+        <w:rPr>
+          <w:b/>
+          <w:lang w:val="en-US"/>
+        </w:rPr>
+        <w:t xml:space="preserve"> - </w:t>
+      </w:r>
+      <w:r>
+        <w:rPr>
+          <w:b/>
+          <w:color w:val="00B050"/>
+          <w:lang w:val="en-US"/>
+        </w:rPr>
+        <w:t>Switch</w:t>
+      </w:r>
+      <w:r>
+        <w:rPr>
+          <w:b/>
+          <w:lang w:val="en-US"/>
+        </w:rPr>
+        <w:t>:  SW-MA-AD</w:t>
+      </w:r>
+    </w:p>
+    <w:p>
+      <w:pPr>
+        <w:rPr>
+          <w:b/>
+        </w:rPr>
+      </w:pPr>
+      <w:proofErr w:type="spellStart"/>
+      <w:r>
+        <w:rPr>
+          <w:b/>
+        </w:rPr>
+        <w:t>Vtp</w:t>
+      </w:r>
+      <w:proofErr w:type="spellEnd"/>
+      <w:r>
+        <w:rPr>
+          <w:b/>
         </w:rPr>
         <w:t xml:space="preserve"> </w:t>
       </w:r>
@@ -4727,7 +5200,7 @@
         <w:rPr>
           <w:b/>
         </w:rPr>
-        <w:t xml:space="preserve"> server</w:t>
+        <w:t xml:space="preserve"> cliente</w:t>
       </w:r>
     </w:p>
     <w:p>
@@ -4755,26 +5228,36 @@
         <w:rPr>
           <w:b/>
         </w:rPr>
-        <w:t>domain</w:t>
-      </w:r>
-      <w:proofErr w:type="spellEnd"/>
-      <w:r>
-        <w:rPr>
-          <w:b/>
-        </w:rPr>
-        <w:t xml:space="preserve"> MATRIZ_PREDIO</w:t>
-      </w:r>
-    </w:p>
-    <w:p>
-      <w:pPr>
-        <w:rPr>
-          <w:b/>
-        </w:rPr>
-      </w:pPr>
-      <w:proofErr w:type="spellStart"/>
-      <w:r>
-        <w:rPr>
-          <w:b/>
+        <w:t>password</w:t>
+      </w:r>
+      <w:proofErr w:type="spellEnd"/>
+      <w:r>
+        <w:rPr>
+          <w:b/>
+        </w:rPr>
+        <w:t xml:space="preserve"> </w:t>
+      </w:r>
+      <w:proofErr w:type="spellStart"/>
+      <w:r>
+        <w:rPr>
+          <w:b/>
+        </w:rPr>
+        <w:t>matriz_predio</w:t>
+      </w:r>
+      <w:proofErr w:type="spellEnd"/>
+    </w:p>
+    <w:p>
+      <w:pPr>
+        <w:rPr>
+          <w:b/>
+          <w:lang w:val="en-US"/>
+        </w:rPr>
+      </w:pPr>
+      <w:proofErr w:type="spellStart"/>
+      <w:r>
+        <w:rPr>
+          <w:b/>
+          <w:lang w:val="en-US"/>
         </w:rPr>
         <w:t>Vtp</w:t>
       </w:r>
@@ -4782,104 +5265,46 @@
       <w:r>
         <w:rPr>
           <w:b/>
-        </w:rPr>
-        <w:t xml:space="preserve"> </w:t>
-      </w:r>
-      <w:proofErr w:type="spellStart"/>
-      <w:r>
-        <w:rPr>
-          <w:b/>
-        </w:rPr>
-        <w:t>password</w:t>
-      </w:r>
-      <w:proofErr w:type="spellEnd"/>
-      <w:r>
-        <w:rPr>
-          <w:b/>
-        </w:rPr>
-        <w:t xml:space="preserve"> </w:t>
-      </w:r>
-      <w:proofErr w:type="spellStart"/>
-      <w:r>
-        <w:rPr>
-          <w:b/>
-        </w:rPr>
-        <w:t>matriz_predio</w:t>
-      </w:r>
-      <w:proofErr w:type="spellEnd"/>
-    </w:p>
-    <w:p>
-      <w:pPr>
-        <w:rPr>
-          <w:b/>
-        </w:rPr>
-      </w:pPr>
-      <w:proofErr w:type="spellStart"/>
-      <w:r>
-        <w:rPr>
-          <w:b/>
-        </w:rPr>
-        <w:t>Vtp</w:t>
-      </w:r>
-      <w:proofErr w:type="spellEnd"/>
-      <w:r>
-        <w:rPr>
-          <w:b/>
-        </w:rPr>
-        <w:t xml:space="preserve"> </w:t>
-      </w:r>
-      <w:proofErr w:type="spellStart"/>
-      <w:r>
-        <w:rPr>
-          <w:b/>
-        </w:rPr>
-        <w:t>version</w:t>
-      </w:r>
-      <w:proofErr w:type="spellEnd"/>
-      <w:r>
-        <w:rPr>
-          <w:b/>
-        </w:rPr>
-        <w:t xml:space="preserve"> 2</w:t>
-      </w:r>
-    </w:p>
-    <w:p>
-      <w:pPr>
-        <w:rPr>
-          <w:b/>
-        </w:rPr>
-      </w:pPr>
-    </w:p>
-    <w:p>
-      <w:pPr>
-        <w:rPr>
-          <w:b/>
-        </w:rPr>
-      </w:pPr>
-    </w:p>
-    <w:p>
-      <w:pPr>
-        <w:rPr>
-          <w:b/>
-        </w:rPr>
-      </w:pPr>
-    </w:p>
-    <w:p>
-      <w:pPr>
-        <w:rPr>
-          <w:b/>
+          <w:lang w:val="en-US"/>
+        </w:rPr>
+        <w:t xml:space="preserve"> version 2</w:t>
+      </w:r>
+    </w:p>
+    <w:p>
+      <w:pPr>
+        <w:rPr>
+          <w:b/>
+          <w:lang w:val="en-US"/>
+        </w:rPr>
+      </w:pPr>
+    </w:p>
+    <w:p>
+      <w:pPr>
+        <w:rPr>
+          <w:b/>
+          <w:lang w:val="en-US"/>
+        </w:rPr>
+      </w:pPr>
+    </w:p>
+    <w:p>
+      <w:pPr>
+        <w:rPr>
+          <w:b/>
+          <w:lang w:val="en-US"/>
         </w:rPr>
       </w:pPr>
       <w:r>
         <w:rPr>
           <w:b/>
           <w:color w:val="548DD4" w:themeColor="text2" w:themeTint="99"/>
+          <w:lang w:val="en-US"/>
         </w:rPr>
         <w:t>MATRIZ</w:t>
       </w:r>
       <w:r>
         <w:rPr>
           <w:b/>
+          <w:lang w:val="en-US"/>
         </w:rPr>
         <w:t xml:space="preserve"> - </w:t>
       </w:r>
@@ -4887,361 +5312,16 @@
         <w:rPr>
           <w:b/>
           <w:color w:val="00B050"/>
+          <w:lang w:val="en-US"/>
         </w:rPr>
         <w:t>Switch</w:t>
       </w:r>
       <w:r>
         <w:rPr>
           <w:b/>
-        </w:rPr>
-        <w:t xml:space="preserve">: </w:t>
-      </w:r>
-      <w:r>
-        <w:rPr>
-          <w:b/>
-        </w:rPr>
-        <w:t xml:space="preserve"> </w:t>
-      </w:r>
-      <w:r>
-        <w:rPr>
-          <w:b/>
-        </w:rPr>
-        <w:t>SW-MA-TI</w:t>
-      </w:r>
-    </w:p>
-    <w:p>
-      <w:pPr>
-        <w:rPr>
-          <w:b/>
-        </w:rPr>
-      </w:pPr>
-      <w:proofErr w:type="spellStart"/>
-      <w:r>
-        <w:rPr>
-          <w:b/>
-        </w:rPr>
-        <w:t>Vtp</w:t>
-      </w:r>
-      <w:proofErr w:type="spellEnd"/>
-      <w:r>
-        <w:rPr>
-          <w:b/>
-        </w:rPr>
-        <w:t xml:space="preserve"> </w:t>
-      </w:r>
-      <w:proofErr w:type="spellStart"/>
-      <w:r>
-        <w:rPr>
-          <w:b/>
-        </w:rPr>
-        <w:t>mode</w:t>
-      </w:r>
-      <w:proofErr w:type="spellEnd"/>
-      <w:r>
-        <w:rPr>
-          <w:b/>
-        </w:rPr>
-        <w:t xml:space="preserve"> cliente</w:t>
-      </w:r>
-    </w:p>
-    <w:p>
-      <w:pPr>
-        <w:rPr>
-          <w:b/>
-        </w:rPr>
-      </w:pPr>
-      <w:proofErr w:type="spellStart"/>
-      <w:r>
-        <w:rPr>
-          <w:b/>
-        </w:rPr>
-        <w:t>Vtp</w:t>
-      </w:r>
-      <w:proofErr w:type="spellEnd"/>
-      <w:r>
-        <w:rPr>
-          <w:b/>
-        </w:rPr>
-        <w:t xml:space="preserve"> </w:t>
-      </w:r>
-      <w:proofErr w:type="spellStart"/>
-      <w:r>
-        <w:rPr>
-          <w:b/>
-        </w:rPr>
-        <w:t>password</w:t>
-      </w:r>
-      <w:proofErr w:type="spellEnd"/>
-      <w:r>
-        <w:rPr>
-          <w:b/>
-        </w:rPr>
-        <w:t xml:space="preserve"> </w:t>
-      </w:r>
-      <w:proofErr w:type="spellStart"/>
-      <w:r>
-        <w:rPr>
-          <w:b/>
-        </w:rPr>
-        <w:t>matriz_predio</w:t>
-      </w:r>
-      <w:proofErr w:type="spellEnd"/>
-    </w:p>
-    <w:p>
-      <w:pPr>
-        <w:rPr>
-          <w:b/>
-        </w:rPr>
-      </w:pPr>
-      <w:proofErr w:type="spellStart"/>
-      <w:r>
-        <w:rPr>
-          <w:b/>
-        </w:rPr>
-        <w:t>Vtp</w:t>
-      </w:r>
-      <w:proofErr w:type="spellEnd"/>
-      <w:r>
-        <w:rPr>
-          <w:b/>
-        </w:rPr>
-        <w:t xml:space="preserve"> </w:t>
-      </w:r>
-      <w:proofErr w:type="spellStart"/>
-      <w:r>
-        <w:rPr>
-          <w:b/>
-        </w:rPr>
-        <w:t>version</w:t>
-      </w:r>
-      <w:proofErr w:type="spellEnd"/>
-      <w:r>
-        <w:rPr>
-          <w:b/>
-        </w:rPr>
-        <w:t xml:space="preserve"> 2</w:t>
-      </w:r>
-    </w:p>
-    <w:p>
-      <w:pPr>
-        <w:rPr>
-          <w:b/>
-        </w:rPr>
-      </w:pPr>
-    </w:p>
-    <w:p>
-      <w:pPr>
-        <w:rPr>
-          <w:b/>
-          <w:lang w:val="en-US"/>
-        </w:rPr>
-      </w:pPr>
-      <w:r>
-        <w:rPr>
-          <w:b/>
-          <w:color w:val="548DD4" w:themeColor="text2" w:themeTint="99"/>
-          <w:lang w:val="en-US"/>
-        </w:rPr>
-        <w:t>MATRIZ</w:t>
-      </w:r>
-      <w:r>
-        <w:rPr>
-          <w:b/>
-          <w:lang w:val="en-US"/>
-        </w:rPr>
-        <w:t xml:space="preserve"> - </w:t>
-      </w:r>
-      <w:r>
-        <w:rPr>
-          <w:b/>
-          <w:color w:val="00B050"/>
-          <w:lang w:val="en-US"/>
-        </w:rPr>
-        <w:t>Switch</w:t>
-      </w:r>
-      <w:r>
-        <w:rPr>
-          <w:b/>
-          <w:lang w:val="en-US"/>
-        </w:rPr>
-        <w:t>:  SW-MA-</w:t>
-      </w:r>
-      <w:r>
-        <w:rPr>
-          <w:b/>
-          <w:lang w:val="en-US"/>
-        </w:rPr>
-        <w:t>AD</w:t>
-      </w:r>
-    </w:p>
-    <w:p>
-      <w:pPr>
-        <w:rPr>
-          <w:b/>
-          <w:lang w:val="en-US"/>
-        </w:rPr>
-      </w:pPr>
-      <w:proofErr w:type="spellStart"/>
-      <w:r>
-        <w:rPr>
-          <w:b/>
-          <w:lang w:val="en-US"/>
-        </w:rPr>
-        <w:t>Vtp</w:t>
-      </w:r>
-      <w:proofErr w:type="spellEnd"/>
-      <w:r>
-        <w:rPr>
-          <w:b/>
-          <w:lang w:val="en-US"/>
-        </w:rPr>
-        <w:t xml:space="preserve"> mode </w:t>
-      </w:r>
-      <w:proofErr w:type="spellStart"/>
-      <w:r>
-        <w:rPr>
-          <w:b/>
-          <w:lang w:val="en-US"/>
-        </w:rPr>
-        <w:t>cliente</w:t>
-      </w:r>
-      <w:proofErr w:type="spellEnd"/>
-    </w:p>
-    <w:p>
-      <w:pPr>
-        <w:rPr>
-          <w:b/>
-        </w:rPr>
-      </w:pPr>
-      <w:proofErr w:type="spellStart"/>
-      <w:r>
-        <w:rPr>
-          <w:b/>
-        </w:rPr>
-        <w:t>Vtp</w:t>
-      </w:r>
-      <w:proofErr w:type="spellEnd"/>
-      <w:r>
-        <w:rPr>
-          <w:b/>
-        </w:rPr>
-        <w:t xml:space="preserve"> </w:t>
-      </w:r>
-      <w:proofErr w:type="spellStart"/>
-      <w:r>
-        <w:rPr>
-          <w:b/>
-        </w:rPr>
-        <w:t>password</w:t>
-      </w:r>
-      <w:proofErr w:type="spellEnd"/>
-      <w:r>
-        <w:rPr>
-          <w:b/>
-        </w:rPr>
-        <w:t xml:space="preserve"> </w:t>
-      </w:r>
-      <w:proofErr w:type="spellStart"/>
-      <w:r>
-        <w:rPr>
-          <w:b/>
-        </w:rPr>
-        <w:t>matriz_predio</w:t>
-      </w:r>
-      <w:proofErr w:type="spellEnd"/>
-    </w:p>
-    <w:p>
-      <w:pPr>
-        <w:rPr>
-          <w:b/>
-        </w:rPr>
-      </w:pPr>
-      <w:proofErr w:type="spellStart"/>
-      <w:r>
-        <w:rPr>
-          <w:b/>
-        </w:rPr>
-        <w:t>Vtp</w:t>
-      </w:r>
-      <w:proofErr w:type="spellEnd"/>
-      <w:r>
-        <w:rPr>
-          <w:b/>
-        </w:rPr>
-        <w:t xml:space="preserve"> </w:t>
-      </w:r>
-      <w:proofErr w:type="spellStart"/>
-      <w:r>
-        <w:rPr>
-          <w:b/>
-        </w:rPr>
-        <w:t>version</w:t>
-      </w:r>
-      <w:proofErr w:type="spellEnd"/>
-      <w:r>
-        <w:rPr>
-          <w:b/>
-        </w:rPr>
-        <w:t xml:space="preserve"> 2</w:t>
-      </w:r>
-    </w:p>
-    <w:p>
-      <w:pPr>
-        <w:rPr>
-          <w:b/>
-        </w:rPr>
-      </w:pPr>
-    </w:p>
-    <w:p>
-      <w:pPr>
-        <w:rPr>
-          <w:b/>
-        </w:rPr>
-      </w:pPr>
-    </w:p>
-    <w:p>
-      <w:pPr>
-        <w:rPr>
-          <w:b/>
-        </w:rPr>
-      </w:pPr>
-      <w:r>
-        <w:rPr>
-          <w:b/>
-          <w:color w:val="548DD4" w:themeColor="text2" w:themeTint="99"/>
-        </w:rPr>
-        <w:t>MATRIZ</w:t>
-      </w:r>
-      <w:r>
-        <w:rPr>
-          <w:b/>
-        </w:rPr>
-        <w:t xml:space="preserve"> - </w:t>
-      </w:r>
-      <w:r>
-        <w:rPr>
-          <w:b/>
-          <w:color w:val="00B050"/>
-        </w:rPr>
-        <w:t>Switch</w:t>
-      </w:r>
-      <w:r>
-        <w:rPr>
-          <w:b/>
-        </w:rPr>
-        <w:t xml:space="preserve">:  </w:t>
-      </w:r>
-      <w:r>
-        <w:rPr>
-          <w:b/>
-        </w:rPr>
-        <w:t>SW-MA-</w:t>
-      </w:r>
-      <w:r>
-        <w:rPr>
-          <w:b/>
-        </w:rPr>
-        <w:t>RH</w:t>
+          <w:lang w:val="en-US"/>
+        </w:rPr>
+        <w:t>:  SW-MA-RH</w:t>
       </w:r>
     </w:p>
     <w:p>
@@ -5410,13 +5490,7 @@
         <w:rPr>
           <w:b/>
         </w:rPr>
-        <w:t xml:space="preserve">:  </w:t>
-      </w:r>
-      <w:r>
-        <w:rPr>
-          <w:b/>
-        </w:rPr>
-        <w:t>RT_MATRIZ_01</w:t>
+        <w:t>:  RT_MATRIZ_01</w:t>
       </w:r>
     </w:p>
     <w:p>
@@ -5446,62 +5520,374 @@
           <w:b/>
         </w:rPr>
       </w:pPr>
+    </w:p>
+    <w:p>
+      <w:pPr>
+        <w:rPr>
+          <w:b/>
+        </w:rPr>
+      </w:pPr>
+      <w:r>
+        <w:rPr>
+          <w:b/>
+        </w:rPr>
+        <w:t xml:space="preserve">Interface </w:t>
+      </w:r>
+      <w:proofErr w:type="spellStart"/>
+      <w:r>
+        <w:rPr>
+          <w:b/>
+        </w:rPr>
+        <w:t>GigabitEthernet</w:t>
+      </w:r>
+      <w:proofErr w:type="spellEnd"/>
+      <w:r>
+        <w:rPr>
+          <w:b/>
+        </w:rPr>
+        <w:t xml:space="preserve"> 0/2.31</w:t>
+      </w:r>
+    </w:p>
+    <w:p>
+      <w:pPr>
+        <w:rPr>
+          <w:b/>
+          <w:lang w:val="en-US"/>
+        </w:rPr>
+      </w:pPr>
+      <w:r>
+        <w:rPr>
+          <w:b/>
+          <w:lang w:val="en-US"/>
+        </w:rPr>
+        <w:t>Encapsulation Dot</w:t>
+      </w:r>
+      <w:r>
+        <w:rPr>
+          <w:b/>
+          <w:lang w:val="en-US"/>
+        </w:rPr>
+        <w:t xml:space="preserve">1Q </w:t>
+      </w:r>
+      <w:r>
+        <w:rPr>
+          <w:b/>
+          <w:lang w:val="en-US"/>
+        </w:rPr>
+        <w:t>3</w:t>
+      </w:r>
+      <w:r>
+        <w:rPr>
+          <w:b/>
+          <w:lang w:val="en-US"/>
+        </w:rPr>
+        <w:t xml:space="preserve"> (</w:t>
+      </w:r>
+      <w:r>
+        <w:rPr>
+          <w:b/>
+          <w:lang w:val="en-US"/>
+        </w:rPr>
+        <w:t>SERVIDORES</w:t>
+      </w:r>
+      <w:r>
+        <w:rPr>
+          <w:b/>
+          <w:lang w:val="en-US"/>
+        </w:rPr>
+        <w:t>)</w:t>
+      </w:r>
+    </w:p>
+    <w:p>
+      <w:pPr>
+        <w:rPr>
+          <w:b/>
+          <w:lang w:val="en-US"/>
+        </w:rPr>
+      </w:pPr>
+      <w:r>
+        <w:rPr>
+          <w:b/>
+          <w:lang w:val="en-US"/>
+        </w:rPr>
+        <w:t>Ip address 196.168.2.62 255.255.255.192</w:t>
+      </w:r>
+    </w:p>
+    <w:p>
+      <w:pPr>
+        <w:rPr>
+          <w:b/>
+          <w:lang w:val="en-US"/>
+        </w:rPr>
+      </w:pPr>
+      <w:r>
+        <w:rPr>
+          <w:b/>
+          <w:lang w:val="en-US"/>
+        </w:rPr>
+        <w:t>Exit</w:t>
+      </w:r>
+    </w:p>
+    <w:p>
+      <w:pPr>
+        <w:rPr>
+          <w:b/>
+          <w:lang w:val="en-US"/>
+        </w:rPr>
+      </w:pPr>
+    </w:p>
+    <w:p>
+      <w:pPr>
+        <w:rPr>
+          <w:b/>
+          <w:lang w:val="en-US"/>
+        </w:rPr>
+      </w:pPr>
+      <w:r>
+        <w:rPr>
+          <w:b/>
+          <w:lang w:val="en-US"/>
+        </w:rPr>
+        <w:t xml:space="preserve">Interface </w:t>
+      </w:r>
+      <w:proofErr w:type="spellStart"/>
+      <w:r>
+        <w:rPr>
+          <w:b/>
+          <w:lang w:val="en-US"/>
+        </w:rPr>
+        <w:t>GigabitEthernet</w:t>
+      </w:r>
+      <w:proofErr w:type="spellEnd"/>
+      <w:r>
+        <w:rPr>
+          <w:b/>
+          <w:lang w:val="en-US"/>
+        </w:rPr>
+        <w:t xml:space="preserve"> 0/2.3</w:t>
+      </w:r>
+      <w:r>
+        <w:rPr>
+          <w:b/>
+          <w:lang w:val="en-US"/>
+        </w:rPr>
+        <w:t>2</w:t>
+      </w:r>
+    </w:p>
+    <w:p>
+      <w:pPr>
+        <w:rPr>
+          <w:b/>
+          <w:lang w:val="en-US"/>
+        </w:rPr>
+      </w:pPr>
+      <w:r>
+        <w:rPr>
+          <w:b/>
+          <w:lang w:val="en-US"/>
+        </w:rPr>
+        <w:t>Encapsulation Dot</w:t>
+      </w:r>
+      <w:r>
+        <w:rPr>
+          <w:b/>
+          <w:lang w:val="en-US"/>
+        </w:rPr>
+        <w:t xml:space="preserve">1Q </w:t>
+      </w:r>
+      <w:r>
+        <w:rPr>
+          <w:b/>
+          <w:lang w:val="en-US"/>
+        </w:rPr>
+        <w:t>2</w:t>
+      </w:r>
+      <w:r>
+        <w:rPr>
+          <w:b/>
+          <w:lang w:val="en-US"/>
+        </w:rPr>
+        <w:t xml:space="preserve"> (</w:t>
+      </w:r>
+      <w:r>
+        <w:rPr>
+          <w:b/>
+          <w:lang w:val="en-US"/>
+        </w:rPr>
+        <w:t>TI</w:t>
+      </w:r>
       <w:bookmarkStart w:id="0" w:name="_GoBack"/>
       <w:bookmarkEnd w:id="0"/>
-    </w:p>
-    <w:p>
-      <w:pPr>
-        <w:rPr>
-          <w:b/>
-        </w:rPr>
-      </w:pPr>
-    </w:p>
-    <w:p>
-      <w:pPr>
-        <w:rPr>
-          <w:b/>
-        </w:rPr>
-      </w:pPr>
-    </w:p>
-    <w:p>
-      <w:pPr>
-        <w:rPr>
-          <w:b/>
-        </w:rPr>
-      </w:pPr>
-    </w:p>
-    <w:p/>
-    <w:p>
-      <w:pPr>
-        <w:rPr>
-          <w:b/>
-        </w:rPr>
-      </w:pPr>
-    </w:p>
-    <w:p>
-      <w:pPr>
-        <w:rPr>
-          <w:b/>
-        </w:rPr>
-      </w:pPr>
-    </w:p>
-    <w:p>
-      <w:pPr>
-        <w:rPr>
-          <w:b/>
-        </w:rPr>
-      </w:pPr>
-    </w:p>
-    <w:p>
-      <w:pPr>
-        <w:rPr>
-          <w:b/>
-        </w:rPr>
-      </w:pPr>
-    </w:p>
-    <w:p/>
-    <w:p/>
-    <w:p/>
+      <w:r>
+        <w:rPr>
+          <w:b/>
+          <w:lang w:val="en-US"/>
+        </w:rPr>
+        <w:t>)</w:t>
+      </w:r>
+    </w:p>
+    <w:p>
+      <w:pPr>
+        <w:rPr>
+          <w:b/>
+          <w:lang w:val="en-US"/>
+        </w:rPr>
+      </w:pPr>
+      <w:r>
+        <w:rPr>
+          <w:b/>
+          <w:lang w:val="en-US"/>
+        </w:rPr>
+        <w:t>Ip address 196.168.2.</w:t>
+      </w:r>
+      <w:r>
+        <w:rPr>
+          <w:b/>
+          <w:lang w:val="en-US"/>
+        </w:rPr>
+        <w:t>126</w:t>
+      </w:r>
+      <w:r>
+        <w:rPr>
+          <w:b/>
+          <w:lang w:val="en-US"/>
+        </w:rPr>
+        <w:t xml:space="preserve"> 255.255.255.192</w:t>
+      </w:r>
+    </w:p>
+    <w:p>
+      <w:pPr>
+        <w:rPr>
+          <w:b/>
+          <w:lang w:val="en-US"/>
+        </w:rPr>
+      </w:pPr>
+      <w:r>
+        <w:rPr>
+          <w:b/>
+          <w:lang w:val="en-US"/>
+        </w:rPr>
+        <w:t>Exit</w:t>
+      </w:r>
+    </w:p>
+    <w:p>
+      <w:pPr>
+        <w:rPr>
+          <w:b/>
+          <w:u w:val="single"/>
+          <w:lang w:val="en-US"/>
+        </w:rPr>
+      </w:pPr>
+      <w:proofErr w:type="spellStart"/>
+      <w:r>
+        <w:rPr>
+          <w:b/>
+          <w:lang w:val="en-US"/>
+        </w:rPr>
+        <w:t>wr</w:t>
+      </w:r>
+      <w:proofErr w:type="spellEnd"/>
+    </w:p>
+    <w:p>
+      <w:pPr>
+        <w:rPr>
+          <w:b/>
+          <w:lang w:val="en-US"/>
+        </w:rPr>
+      </w:pPr>
+    </w:p>
+    <w:p>
+      <w:pPr>
+        <w:rPr>
+          <w:b/>
+          <w:lang w:val="en-US"/>
+        </w:rPr>
+      </w:pPr>
+    </w:p>
+    <w:p>
+      <w:pPr>
+        <w:rPr>
+          <w:b/>
+          <w:lang w:val="en-US"/>
+        </w:rPr>
+      </w:pPr>
+    </w:p>
+    <w:p>
+      <w:pPr>
+        <w:rPr>
+          <w:b/>
+          <w:lang w:val="en-US"/>
+        </w:rPr>
+      </w:pPr>
+    </w:p>
+    <w:p>
+      <w:pPr>
+        <w:rPr>
+          <w:b/>
+          <w:lang w:val="en-US"/>
+        </w:rPr>
+      </w:pPr>
+    </w:p>
+    <w:p>
+      <w:pPr>
+        <w:rPr>
+          <w:lang w:val="en-US"/>
+        </w:rPr>
+      </w:pPr>
+    </w:p>
+    <w:p>
+      <w:pPr>
+        <w:rPr>
+          <w:b/>
+          <w:lang w:val="en-US"/>
+        </w:rPr>
+      </w:pPr>
+    </w:p>
+    <w:p>
+      <w:pPr>
+        <w:rPr>
+          <w:b/>
+          <w:lang w:val="en-US"/>
+        </w:rPr>
+      </w:pPr>
+    </w:p>
+    <w:p>
+      <w:pPr>
+        <w:rPr>
+          <w:b/>
+          <w:lang w:val="en-US"/>
+        </w:rPr>
+      </w:pPr>
+    </w:p>
+    <w:p>
+      <w:pPr>
+        <w:rPr>
+          <w:b/>
+          <w:lang w:val="en-US"/>
+        </w:rPr>
+      </w:pPr>
+    </w:p>
+    <w:p>
+      <w:pPr>
+        <w:rPr>
+          <w:lang w:val="en-US"/>
+        </w:rPr>
+      </w:pPr>
+    </w:p>
+    <w:p>
+      <w:pPr>
+        <w:rPr>
+          <w:lang w:val="en-US"/>
+        </w:rPr>
+      </w:pPr>
+    </w:p>
+    <w:p>
+      <w:pPr>
+        <w:rPr>
+          <w:lang w:val="en-US"/>
+        </w:rPr>
+      </w:pPr>
+    </w:p>
     <w:sectPr>
       <w:pgSz w:w="11906" w:h="16838"/>
       <w:pgMar w:top="1417" w:right="1701" w:bottom="1417" w:left="1701" w:header="708" w:footer="708" w:gutter="0"/>

</xml_diff>